<commit_message>
- RREF - Error managment - Základ pro grafíky
</commit_message>
<xml_diff>
--- a/GraphIt/Docs/GraphIt-cs.docx
+++ b/GraphIt/Docs/GraphIt-cs.docx
@@ -1,7 +1,7 @@
 
 <file path=word/document.xml><?xml version="1.0" encoding="utf-8"?>
 <w:document xmlns:wpc="http://schemas.microsoft.com/office/word/2010/wordprocessingCanvas" xmlns:cx="http://schemas.microsoft.com/office/drawing/2014/chartex" xmlns:cx1="http://schemas.microsoft.com/office/drawing/2015/9/8/chartex" xmlns:cx2="http://schemas.microsoft.com/office/drawing/2015/10/21/chartex" xmlns:cx3="http://schemas.microsoft.com/office/drawing/2016/5/9/chartex" xmlns:cx4="http://schemas.microsoft.com/office/drawing/2016/5/10/chartex" xmlns:cx5="http://schemas.microsoft.com/office/drawing/2016/5/11/chartex" xmlns:cx6="http://schemas.microsoft.com/office/drawing/2016/5/12/chartex" xmlns:cx7="http://schemas.microsoft.com/office/drawing/2016/5/13/chartex" xmlns:cx8="http://schemas.microsoft.com/office/drawing/2016/5/14/chartex" xmlns:mc="http://schemas.openxmlformats.org/markup-compatibility/2006" xmlns:aink="http://schemas.microsoft.com/office/drawing/2016/ink" xmlns:am3d="http://schemas.microsoft.com/office/drawing/2017/model3d" xmlns:o="urn:schemas-microsoft-com:office:office" xmlns:r="http://schemas.openxmlformats.org/officeDocument/2006/relationships" xmlns:m="http://schemas.openxmlformats.org/officeDocument/2006/math" xmlns:v="urn:schemas-microsoft-com:vml" xmlns:wp14="http://schemas.microsoft.com/office/word/2010/wordprocessingDrawing" xmlns:wp="http://schemas.openxmlformats.org/drawingml/2006/wordprocessingDrawing" xmlns:w10="urn:schemas-microsoft-com:office:word" xmlns:w="http://schemas.openxmlformats.org/wordprocessingml/2006/main" xmlns:w14="http://schemas.microsoft.com/office/word/2010/wordml" xmlns:w15="http://schemas.microsoft.com/office/word/2012/wordml" xmlns:w16cex="http://schemas.microsoft.com/office/word/2018/wordml/cex" xmlns:w16cid="http://schemas.microsoft.com/office/word/2016/wordml/cid" xmlns:w16="http://schemas.microsoft.com/office/word/2018/wordml" xmlns:w16se="http://schemas.microsoft.com/office/word/2015/wordml/symex" xmlns:wpg="http://schemas.microsoft.com/office/word/2010/wordprocessingGroup" xmlns:wpi="http://schemas.microsoft.com/office/word/2010/wordprocessingInk" xmlns:wne="http://schemas.microsoft.com/office/word/2006/wordml" xmlns:wps="http://schemas.microsoft.com/office/word/2010/wordprocessingShape" mc:Ignorable="w14 w15 w16se w16cid w16 w16cex wp14">
-  <w:background w:color="FFFFFF" w:themeColor="background1"/>
+  <w:background w:color="272727" w:themeColor="text1" w:themeTint="D8"/>
   <w:body>
     <w:p>
       <w:pPr>
@@ -130,7 +130,6 @@
           <w:iCs/>
         </w:rPr>
       </w:pPr>
-      <w:proofErr w:type="spellStart"/>
       <w:r>
         <w:rPr>
           <w:rFonts w:ascii="Consolas" w:hAnsi="Consolas"/>
@@ -141,7 +140,6 @@
         </w:rPr>
         <w:t>Graph</w:t>
       </w:r>
-      <w:proofErr w:type="spellEnd"/>
     </w:p>
     <w:p>
       <w:pPr>
@@ -274,25 +272,132 @@
           <w:iCs/>
         </w:rPr>
       </w:pPr>
-      <w:proofErr w:type="spellStart"/>
-      <w:r>
-        <w:rPr>
-          <w:rFonts w:ascii="Consolas" w:hAnsi="Consolas"/>
-          <w:b/>
-          <w:bCs/>
-          <w:i/>
-          <w:iCs/>
-        </w:rPr>
-        <w:t>Load</w:t>
-      </w:r>
-      <w:proofErr w:type="spellEnd"/>
-      <w:r>
-        <w:rPr>
-          <w:rFonts w:ascii="Consolas" w:hAnsi="Consolas"/>
-          <w:b/>
-          <w:bCs/>
-          <w:i/>
-          <w:iCs/>
+      <w:r>
+        <w:rPr>
+          <w:rFonts w:ascii="Consolas" w:hAnsi="Consolas"/>
+          <w:b/>
+          <w:bCs/>
+          <w:i/>
+          <w:iCs/>
+        </w:rPr>
+        <w:t>Load(input)</w:t>
+      </w:r>
+    </w:p>
+    <w:p>
+      <w:pPr>
+        <w:pStyle w:val="Odstavecseseznamem"/>
+        <w:numPr>
+          <w:ilvl w:val="5"/>
+          <w:numId w:val="5"/>
+        </w:numPr>
+        <w:rPr>
+          <w:rFonts w:ascii="Consolas" w:hAnsi="Consolas"/>
+          <w:b/>
+          <w:bCs/>
+          <w:i/>
+          <w:iCs/>
+        </w:rPr>
+      </w:pPr>
+      <w:r>
+        <w:rPr>
+          <w:rFonts w:ascii="Consolas" w:hAnsi="Consolas"/>
+          <w:sz w:val="20"/>
+          <w:szCs w:val="20"/>
+        </w:rPr>
+        <w:t xml:space="preserve">Parametry: </w:t>
+      </w:r>
+    </w:p>
+    <w:p>
+      <w:pPr>
+        <w:pStyle w:val="Odstavecseseznamem"/>
+        <w:numPr>
+          <w:ilvl w:val="5"/>
+          <w:numId w:val="5"/>
+        </w:numPr>
+        <w:rPr>
+          <w:rFonts w:ascii="Consolas" w:hAnsi="Consolas"/>
+          <w:sz w:val="20"/>
+          <w:szCs w:val="20"/>
+        </w:rPr>
+      </w:pPr>
+      <w:r>
+        <w:rPr>
+          <w:rFonts w:ascii="Consolas" w:hAnsi="Consolas"/>
+          <w:sz w:val="20"/>
+          <w:szCs w:val="20"/>
+        </w:rPr>
+        <w:t>Popis: Načte graf z</w:t>
+      </w:r>
+      <w:r>
+        <w:rPr>
+          <w:rFonts w:ascii="Consolas" w:hAnsi="Consolas"/>
+          <w:sz w:val="20"/>
+          <w:szCs w:val="20"/>
+        </w:rPr>
+        <w:t xml:space="preserve"> textového</w:t>
+      </w:r>
+      <w:r>
+        <w:rPr>
+          <w:rFonts w:ascii="Consolas" w:hAnsi="Consolas"/>
+          <w:sz w:val="20"/>
+          <w:szCs w:val="20"/>
+        </w:rPr>
+        <w:t xml:space="preserve"> vstupu </w:t>
+      </w:r>
+    </w:p>
+    <w:p>
+      <w:pPr>
+        <w:pStyle w:val="Odstavecseseznamem"/>
+        <w:numPr>
+          <w:ilvl w:val="5"/>
+          <w:numId w:val="5"/>
+        </w:numPr>
+        <w:rPr>
+          <w:rFonts w:ascii="Consolas" w:hAnsi="Consolas"/>
+          <w:sz w:val="20"/>
+          <w:szCs w:val="20"/>
+        </w:rPr>
+      </w:pPr>
+      <w:r>
+        <w:rPr>
+          <w:rFonts w:ascii="Consolas" w:hAnsi="Consolas"/>
+          <w:sz w:val="20"/>
+          <w:szCs w:val="20"/>
+        </w:rPr>
+        <w:t xml:space="preserve">Výstup: </w:t>
+      </w:r>
+    </w:p>
+    <w:p>
+      <w:pPr>
+        <w:pStyle w:val="Odstavecseseznamem"/>
+        <w:numPr>
+          <w:ilvl w:val="4"/>
+          <w:numId w:val="5"/>
+        </w:numPr>
+        <w:rPr>
+          <w:rFonts w:ascii="Consolas" w:hAnsi="Consolas"/>
+          <w:sz w:val="20"/>
+          <w:szCs w:val="20"/>
+        </w:rPr>
+      </w:pPr>
+      <w:r>
+        <w:rPr>
+          <w:rFonts w:ascii="Consolas" w:hAnsi="Consolas"/>
+          <w:b/>
+          <w:bCs/>
+          <w:i/>
+          <w:iCs/>
+        </w:rPr>
+        <w:t>AddEdge</w:t>
+      </w:r>
+      <w:r>
+        <w:rPr>
+          <w:rFonts w:ascii="Consolas" w:hAnsi="Consolas"/>
+          <w:b/>
+          <w:bCs/>
+          <w:i/>
+          <w:iCs/>
+          <w:lang w:val="en-US"/>
         </w:rPr>
         <w:t>(input)</w:t>
       </w:r>
@@ -306,6 +411,683 @@
         </w:numPr>
         <w:rPr>
           <w:rFonts w:ascii="Consolas" w:hAnsi="Consolas"/>
+          <w:sz w:val="20"/>
+          <w:szCs w:val="20"/>
+        </w:rPr>
+      </w:pPr>
+      <w:r>
+        <w:rPr>
+          <w:rFonts w:ascii="Consolas" w:hAnsi="Consolas"/>
+          <w:sz w:val="20"/>
+          <w:szCs w:val="20"/>
+        </w:rPr>
+        <w:t xml:space="preserve">Popis: </w:t>
+      </w:r>
+      <w:r>
+        <w:rPr>
+          <w:rFonts w:ascii="Consolas" w:hAnsi="Consolas"/>
+          <w:sz w:val="20"/>
+          <w:szCs w:val="20"/>
+        </w:rPr>
+        <w:t>Přidá hranu mezi dva existující vrcholy</w:t>
+      </w:r>
+      <w:r>
+        <w:rPr>
+          <w:rFonts w:ascii="Consolas" w:hAnsi="Consolas"/>
+          <w:sz w:val="20"/>
+          <w:szCs w:val="20"/>
+        </w:rPr>
+        <w:t>, tj. udělá záznam do matice sousednosti</w:t>
+      </w:r>
+    </w:p>
+    <w:p>
+      <w:pPr>
+        <w:pStyle w:val="Odstavecseseznamem"/>
+        <w:numPr>
+          <w:ilvl w:val="4"/>
+          <w:numId w:val="5"/>
+        </w:numPr>
+        <w:rPr>
+          <w:rFonts w:ascii="Consolas" w:hAnsi="Consolas"/>
+          <w:sz w:val="20"/>
+          <w:szCs w:val="20"/>
+        </w:rPr>
+      </w:pPr>
+      <w:r>
+        <w:rPr>
+          <w:rFonts w:ascii="Consolas" w:hAnsi="Consolas"/>
+          <w:b/>
+          <w:bCs/>
+          <w:i/>
+          <w:iCs/>
+        </w:rPr>
+        <w:t>AddVertex</w:t>
+      </w:r>
+      <w:r>
+        <w:rPr>
+          <w:rFonts w:ascii="Consolas" w:hAnsi="Consolas"/>
+          <w:b/>
+          <w:bCs/>
+          <w:i/>
+          <w:iCs/>
+          <w:lang w:val="en-US"/>
+        </w:rPr>
+        <w:t>(input)</w:t>
+      </w:r>
+    </w:p>
+    <w:p>
+      <w:pPr>
+        <w:pStyle w:val="Odstavecseseznamem"/>
+        <w:numPr>
+          <w:ilvl w:val="5"/>
+          <w:numId w:val="5"/>
+        </w:numPr>
+        <w:rPr>
+          <w:rFonts w:ascii="Consolas" w:hAnsi="Consolas"/>
+          <w:sz w:val="20"/>
+          <w:szCs w:val="20"/>
+        </w:rPr>
+      </w:pPr>
+      <w:r>
+        <w:rPr>
+          <w:rFonts w:ascii="Consolas" w:hAnsi="Consolas"/>
+          <w:sz w:val="20"/>
+          <w:szCs w:val="20"/>
+        </w:rPr>
+        <w:t xml:space="preserve">Popis: </w:t>
+      </w:r>
+      <w:r>
+        <w:rPr>
+          <w:rFonts w:ascii="Consolas" w:hAnsi="Consolas"/>
+          <w:sz w:val="20"/>
+          <w:szCs w:val="20"/>
+        </w:rPr>
+        <w:t>Přidá vrchol</w:t>
+      </w:r>
+      <w:r>
+        <w:rPr>
+          <w:rFonts w:ascii="Consolas" w:hAnsi="Consolas"/>
+          <w:sz w:val="20"/>
+          <w:szCs w:val="20"/>
+        </w:rPr>
+        <w:t>, rozšíří matici sousednosti</w:t>
+      </w:r>
+    </w:p>
+    <w:p>
+      <w:pPr>
+        <w:pStyle w:val="Odstavecseseznamem"/>
+        <w:numPr>
+          <w:ilvl w:val="4"/>
+          <w:numId w:val="5"/>
+        </w:numPr>
+        <w:rPr>
+          <w:rFonts w:ascii="Consolas" w:hAnsi="Consolas"/>
+          <w:sz w:val="20"/>
+          <w:szCs w:val="20"/>
+        </w:rPr>
+      </w:pPr>
+      <w:r>
+        <w:rPr>
+          <w:rFonts w:ascii="Consolas" w:hAnsi="Consolas"/>
+          <w:b/>
+          <w:bCs/>
+          <w:i/>
+          <w:iCs/>
+        </w:rPr>
+        <w:t>GetSpanningTree</w:t>
+      </w:r>
+      <w:r>
+        <w:rPr>
+          <w:rFonts w:ascii="Consolas" w:hAnsi="Consolas"/>
+          <w:b/>
+          <w:bCs/>
+          <w:i/>
+          <w:iCs/>
+          <w:lang w:val="en-US"/>
+        </w:rPr>
+        <w:t>(input)</w:t>
+      </w:r>
+    </w:p>
+    <w:p>
+      <w:pPr>
+        <w:pStyle w:val="Odstavecseseznamem"/>
+        <w:numPr>
+          <w:ilvl w:val="5"/>
+          <w:numId w:val="5"/>
+        </w:numPr>
+        <w:rPr>
+          <w:rFonts w:ascii="Consolas" w:hAnsi="Consolas"/>
+          <w:sz w:val="20"/>
+          <w:szCs w:val="20"/>
+        </w:rPr>
+      </w:pPr>
+      <w:r>
+        <w:rPr>
+          <w:rFonts w:ascii="Consolas" w:hAnsi="Consolas"/>
+          <w:sz w:val="20"/>
+          <w:szCs w:val="20"/>
+        </w:rPr>
+        <w:t xml:space="preserve">Popis: </w:t>
+      </w:r>
+      <w:r>
+        <w:rPr>
+          <w:rFonts w:ascii="Consolas" w:hAnsi="Consolas"/>
+          <w:sz w:val="20"/>
+          <w:szCs w:val="20"/>
+        </w:rPr>
+        <w:t>Vytvoří nový graf, který bude kostrou původního</w:t>
+      </w:r>
+    </w:p>
+    <w:p>
+      <w:pPr>
+        <w:pStyle w:val="Odstavecseseznamem"/>
+        <w:numPr>
+          <w:ilvl w:val="4"/>
+          <w:numId w:val="5"/>
+        </w:numPr>
+        <w:rPr>
+          <w:rFonts w:ascii="Consolas" w:hAnsi="Consolas"/>
+          <w:sz w:val="20"/>
+          <w:szCs w:val="20"/>
+        </w:rPr>
+      </w:pPr>
+      <w:r>
+        <w:rPr>
+          <w:rFonts w:ascii="Consolas" w:hAnsi="Consolas"/>
+          <w:b/>
+          <w:bCs/>
+          <w:i/>
+          <w:iCs/>
+        </w:rPr>
+        <w:t>IsEulerian</w:t>
+      </w:r>
+      <w:r>
+        <w:rPr>
+          <w:rFonts w:ascii="Consolas" w:hAnsi="Consolas"/>
+          <w:b/>
+          <w:bCs/>
+          <w:i/>
+          <w:iCs/>
+          <w:lang w:val="en-US"/>
+        </w:rPr>
+        <w:t xml:space="preserve"> </w:t>
+      </w:r>
+      <w:r>
+        <w:rPr>
+          <w:rFonts w:ascii="Consolas" w:hAnsi="Consolas"/>
+          <w:b/>
+          <w:bCs/>
+          <w:i/>
+          <w:iCs/>
+          <w:lang w:val="en-US"/>
+        </w:rPr>
+        <w:t>(input)</w:t>
+      </w:r>
+    </w:p>
+    <w:p>
+      <w:pPr>
+        <w:pStyle w:val="Odstavecseseznamem"/>
+        <w:numPr>
+          <w:ilvl w:val="5"/>
+          <w:numId w:val="5"/>
+        </w:numPr>
+        <w:rPr>
+          <w:rFonts w:ascii="Consolas" w:hAnsi="Consolas"/>
+          <w:sz w:val="20"/>
+          <w:szCs w:val="20"/>
+        </w:rPr>
+      </w:pPr>
+      <w:r>
+        <w:rPr>
+          <w:rFonts w:ascii="Consolas" w:hAnsi="Consolas"/>
+          <w:sz w:val="20"/>
+          <w:szCs w:val="20"/>
+        </w:rPr>
+        <w:t xml:space="preserve">Popis: </w:t>
+      </w:r>
+      <w:r>
+        <w:rPr>
+          <w:rFonts w:ascii="Consolas" w:hAnsi="Consolas"/>
+          <w:sz w:val="20"/>
+          <w:szCs w:val="20"/>
+        </w:rPr>
+        <w:t>Vrací hodnotu 1/0, zda graf je či není Eulerovský</w:t>
+      </w:r>
+    </w:p>
+    <w:p>
+      <w:pPr>
+        <w:pStyle w:val="Odstavecseseznamem"/>
+        <w:numPr>
+          <w:ilvl w:val="4"/>
+          <w:numId w:val="5"/>
+        </w:numPr>
+        <w:rPr>
+          <w:rFonts w:ascii="Consolas" w:hAnsi="Consolas"/>
+          <w:sz w:val="20"/>
+          <w:szCs w:val="20"/>
+        </w:rPr>
+      </w:pPr>
+      <w:r>
+        <w:rPr>
+          <w:rFonts w:ascii="Consolas" w:hAnsi="Consolas"/>
+          <w:b/>
+          <w:bCs/>
+          <w:i/>
+          <w:iCs/>
+        </w:rPr>
+        <w:t>GetEulerianPath</w:t>
+      </w:r>
+      <w:r>
+        <w:rPr>
+          <w:rFonts w:ascii="Consolas" w:hAnsi="Consolas"/>
+          <w:b/>
+          <w:bCs/>
+          <w:i/>
+          <w:iCs/>
+          <w:lang w:val="en-US"/>
+        </w:rPr>
+        <w:t xml:space="preserve"> (input)</w:t>
+      </w:r>
+    </w:p>
+    <w:p>
+      <w:pPr>
+        <w:pStyle w:val="Odstavecseseznamem"/>
+        <w:numPr>
+          <w:ilvl w:val="5"/>
+          <w:numId w:val="5"/>
+        </w:numPr>
+        <w:rPr>
+          <w:rFonts w:ascii="Consolas" w:hAnsi="Consolas"/>
+          <w:sz w:val="20"/>
+          <w:szCs w:val="20"/>
+        </w:rPr>
+      </w:pPr>
+      <w:r>
+        <w:rPr>
+          <w:rFonts w:ascii="Consolas" w:hAnsi="Consolas"/>
+          <w:sz w:val="20"/>
+          <w:szCs w:val="20"/>
+        </w:rPr>
+        <w:t xml:space="preserve">Popis: </w:t>
+      </w:r>
+      <w:r>
+        <w:rPr>
+          <w:rFonts w:ascii="Consolas" w:hAnsi="Consolas"/>
+          <w:sz w:val="20"/>
+          <w:szCs w:val="20"/>
+        </w:rPr>
+        <w:t>Vrací posloupnost dvojic vrcholů, skrz které vede Eulerovský tah (existuje-li)</w:t>
+      </w:r>
+    </w:p>
+    <w:p>
+      <w:pPr>
+        <w:pStyle w:val="Odstavecseseznamem"/>
+        <w:numPr>
+          <w:ilvl w:val="4"/>
+          <w:numId w:val="5"/>
+        </w:numPr>
+        <w:rPr>
+          <w:rFonts w:ascii="Consolas" w:hAnsi="Consolas"/>
+          <w:sz w:val="20"/>
+          <w:szCs w:val="20"/>
+        </w:rPr>
+      </w:pPr>
+      <w:r>
+        <w:rPr>
+          <w:rFonts w:ascii="Consolas" w:hAnsi="Consolas"/>
+          <w:b/>
+          <w:bCs/>
+          <w:i/>
+          <w:iCs/>
+        </w:rPr>
+        <w:t>GetShortestPath</w:t>
+      </w:r>
+      <w:r>
+        <w:rPr>
+          <w:rFonts w:ascii="Consolas" w:hAnsi="Consolas"/>
+          <w:b/>
+          <w:bCs/>
+          <w:i/>
+          <w:iCs/>
+          <w:lang w:val="en-US"/>
+        </w:rPr>
+        <w:t xml:space="preserve"> (input)</w:t>
+      </w:r>
+    </w:p>
+    <w:p>
+      <w:pPr>
+        <w:pStyle w:val="Odstavecseseznamem"/>
+        <w:numPr>
+          <w:ilvl w:val="5"/>
+          <w:numId w:val="5"/>
+        </w:numPr>
+        <w:rPr>
+          <w:rFonts w:ascii="Consolas" w:hAnsi="Consolas"/>
+          <w:sz w:val="20"/>
+          <w:szCs w:val="20"/>
+        </w:rPr>
+      </w:pPr>
+      <w:r>
+        <w:rPr>
+          <w:rFonts w:ascii="Consolas" w:hAnsi="Consolas"/>
+          <w:sz w:val="20"/>
+          <w:szCs w:val="20"/>
+        </w:rPr>
+        <w:t xml:space="preserve">Popis: </w:t>
+      </w:r>
+      <w:r>
+        <w:rPr>
+          <w:rFonts w:ascii="Consolas" w:hAnsi="Consolas"/>
+          <w:sz w:val="20"/>
+          <w:szCs w:val="20"/>
+        </w:rPr>
+        <w:t xml:space="preserve">Vrací posloupnost dvojic vrcholů, skrz které </w:t>
+      </w:r>
+      <w:r>
+        <w:rPr>
+          <w:rFonts w:ascii="Consolas" w:hAnsi="Consolas"/>
+          <w:sz w:val="20"/>
+          <w:szCs w:val="20"/>
+        </w:rPr>
+        <w:t>nejkratší cesta mezi dvěma vrcholy</w:t>
+      </w:r>
+    </w:p>
+    <w:p>
+      <w:pPr>
+        <w:pStyle w:val="Odstavecseseznamem"/>
+        <w:numPr>
+          <w:ilvl w:val="5"/>
+          <w:numId w:val="5"/>
+        </w:numPr>
+        <w:rPr>
+          <w:rFonts w:ascii="Consolas" w:hAnsi="Consolas"/>
+          <w:sz w:val="20"/>
+          <w:szCs w:val="20"/>
+        </w:rPr>
+      </w:pPr>
+      <w:r>
+        <w:rPr>
+          <w:rFonts w:ascii="Consolas" w:hAnsi="Consolas"/>
+          <w:sz w:val="20"/>
+          <w:szCs w:val="20"/>
+        </w:rPr>
+        <w:t>Poznámky: Možná by stálo za to implementovat jednotlivé algoritmy zvlášť</w:t>
+      </w:r>
+    </w:p>
+    <w:p>
+      <w:pPr>
+        <w:pStyle w:val="Odstavecseseznamem"/>
+        <w:numPr>
+          <w:ilvl w:val="4"/>
+          <w:numId w:val="5"/>
+        </w:numPr>
+        <w:rPr>
+          <w:rFonts w:ascii="Consolas" w:hAnsi="Consolas"/>
+          <w:sz w:val="20"/>
+          <w:szCs w:val="20"/>
+        </w:rPr>
+      </w:pPr>
+      <w:r>
+        <w:rPr>
+          <w:rFonts w:ascii="Consolas" w:hAnsi="Consolas"/>
+          <w:b/>
+          <w:bCs/>
+          <w:i/>
+          <w:iCs/>
+        </w:rPr>
+        <w:t>Import</w:t>
+      </w:r>
+      <w:r>
+        <w:rPr>
+          <w:rFonts w:ascii="Consolas" w:hAnsi="Consolas"/>
+          <w:b/>
+          <w:bCs/>
+          <w:i/>
+          <w:iCs/>
+        </w:rPr>
+        <w:t>FromFile(</w:t>
+      </w:r>
+      <w:r>
+        <w:rPr>
+          <w:rFonts w:ascii="Consolas" w:hAnsi="Consolas"/>
+          <w:b/>
+          <w:bCs/>
+          <w:i/>
+          <w:iCs/>
+          <w:lang w:val="en-US"/>
+        </w:rPr>
+        <w:t>input</w:t>
+      </w:r>
+      <w:r>
+        <w:rPr>
+          <w:rFonts w:ascii="Consolas" w:hAnsi="Consolas"/>
+          <w:b/>
+          <w:bCs/>
+          <w:i/>
+          <w:iCs/>
+        </w:rPr>
+        <w:t>)</w:t>
+      </w:r>
+    </w:p>
+    <w:p>
+      <w:pPr>
+        <w:pStyle w:val="Odstavecseseznamem"/>
+        <w:numPr>
+          <w:ilvl w:val="5"/>
+          <w:numId w:val="5"/>
+        </w:numPr>
+        <w:rPr>
+          <w:rFonts w:ascii="Consolas" w:hAnsi="Consolas"/>
+          <w:sz w:val="20"/>
+          <w:szCs w:val="20"/>
+        </w:rPr>
+      </w:pPr>
+      <w:r>
+        <w:rPr>
+          <w:rFonts w:ascii="Consolas" w:hAnsi="Consolas"/>
+          <w:sz w:val="20"/>
+          <w:szCs w:val="20"/>
+        </w:rPr>
+        <w:t>Popis</w:t>
+      </w:r>
+      <w:r>
+        <w:rPr>
+          <w:rFonts w:ascii="Consolas" w:hAnsi="Consolas"/>
+          <w:sz w:val="20"/>
+          <w:szCs w:val="20"/>
+        </w:rPr>
+        <w:t>: Načítá graf ze souboru podle definovaného formátu</w:t>
+      </w:r>
+    </w:p>
+    <w:p>
+      <w:pPr>
+        <w:pStyle w:val="Odstavecseseznamem"/>
+        <w:numPr>
+          <w:ilvl w:val="4"/>
+          <w:numId w:val="5"/>
+        </w:numPr>
+        <w:rPr>
+          <w:rFonts w:ascii="Consolas" w:hAnsi="Consolas"/>
+          <w:sz w:val="20"/>
+          <w:szCs w:val="20"/>
+        </w:rPr>
+      </w:pPr>
+      <w:r>
+        <w:rPr>
+          <w:rFonts w:ascii="Consolas" w:hAnsi="Consolas"/>
+          <w:b/>
+          <w:bCs/>
+          <w:i/>
+          <w:iCs/>
+        </w:rPr>
+        <w:t>ExportToFile(</w:t>
+      </w:r>
+      <w:r>
+        <w:rPr>
+          <w:rFonts w:ascii="Consolas" w:hAnsi="Consolas"/>
+          <w:b/>
+          <w:bCs/>
+          <w:i/>
+          <w:iCs/>
+          <w:lang w:val="en-US"/>
+        </w:rPr>
+        <w:t>input</w:t>
+      </w:r>
+      <w:r>
+        <w:rPr>
+          <w:rFonts w:ascii="Consolas" w:hAnsi="Consolas"/>
+          <w:b/>
+          <w:bCs/>
+          <w:i/>
+          <w:iCs/>
+        </w:rPr>
+        <w:t>)</w:t>
+      </w:r>
+    </w:p>
+    <w:p>
+      <w:pPr>
+        <w:pStyle w:val="Odstavecseseznamem"/>
+        <w:numPr>
+          <w:ilvl w:val="5"/>
+          <w:numId w:val="5"/>
+        </w:numPr>
+        <w:rPr>
+          <w:rFonts w:ascii="Consolas" w:hAnsi="Consolas"/>
+          <w:sz w:val="20"/>
+          <w:szCs w:val="20"/>
+        </w:rPr>
+      </w:pPr>
+      <w:r>
+        <w:rPr>
+          <w:rFonts w:ascii="Consolas" w:hAnsi="Consolas"/>
+          <w:sz w:val="20"/>
+          <w:szCs w:val="20"/>
+        </w:rPr>
+        <w:t>Popis</w:t>
+      </w:r>
+      <w:r>
+        <w:rPr>
+          <w:rFonts w:ascii="Consolas" w:hAnsi="Consolas"/>
+          <w:sz w:val="20"/>
+          <w:szCs w:val="20"/>
+        </w:rPr>
+        <w:t xml:space="preserve">: </w:t>
+      </w:r>
+      <w:r>
+        <w:rPr>
+          <w:rFonts w:ascii="Consolas" w:hAnsi="Consolas"/>
+          <w:sz w:val="20"/>
+          <w:szCs w:val="20"/>
+        </w:rPr>
+        <w:t>Uloží graf do souboru</w:t>
+      </w:r>
+    </w:p>
+    <w:p>
+      <w:pPr>
+        <w:pStyle w:val="Odstavecseseznamem"/>
+        <w:numPr>
+          <w:ilvl w:val="1"/>
+          <w:numId w:val="5"/>
+        </w:numPr>
+        <w:rPr>
+          <w:rFonts w:ascii="Consolas" w:hAnsi="Consolas"/>
+          <w:b/>
+          <w:bCs/>
+          <w:i/>
+          <w:iCs/>
+        </w:rPr>
+      </w:pPr>
+      <w:r>
+        <w:rPr>
+          <w:rFonts w:ascii="Consolas" w:hAnsi="Consolas"/>
+          <w:b/>
+          <w:bCs/>
+          <w:i/>
+          <w:iCs/>
+        </w:rPr>
+        <w:t>Edge</w:t>
+      </w:r>
+    </w:p>
+    <w:p>
+      <w:pPr>
+        <w:pStyle w:val="Odstavecseseznamem"/>
+        <w:numPr>
+          <w:ilvl w:val="2"/>
+          <w:numId w:val="5"/>
+        </w:numPr>
+        <w:rPr>
+          <w:rFonts w:ascii="Consolas" w:hAnsi="Consolas"/>
+          <w:b/>
+          <w:bCs/>
+          <w:i/>
+          <w:iCs/>
+        </w:rPr>
+      </w:pPr>
+      <w:r>
+        <w:rPr>
+          <w:rFonts w:ascii="Consolas" w:hAnsi="Consolas"/>
+        </w:rPr>
+        <w:t>Popis: Objekt hrany grafu</w:t>
+      </w:r>
+    </w:p>
+    <w:p>
+      <w:pPr>
+        <w:pStyle w:val="Odstavecseseznamem"/>
+        <w:numPr>
+          <w:ilvl w:val="2"/>
+          <w:numId w:val="5"/>
+        </w:numPr>
+        <w:rPr>
+          <w:rFonts w:ascii="Consolas" w:hAnsi="Consolas"/>
+          <w:b/>
+          <w:bCs/>
+          <w:i/>
+          <w:iCs/>
+        </w:rPr>
+      </w:pPr>
+      <w:r>
+        <w:rPr>
+          <w:rFonts w:ascii="Consolas" w:hAnsi="Consolas"/>
+        </w:rPr>
+        <w:t>Metody</w:t>
+      </w:r>
+    </w:p>
+    <w:p>
+      <w:pPr>
+        <w:pStyle w:val="Odstavecseseznamem"/>
+        <w:numPr>
+          <w:ilvl w:val="4"/>
+          <w:numId w:val="5"/>
+        </w:numPr>
+        <w:rPr>
+          <w:rFonts w:ascii="Consolas" w:hAnsi="Consolas"/>
+          <w:b/>
+          <w:bCs/>
+          <w:i/>
+          <w:iCs/>
+        </w:rPr>
+      </w:pPr>
+      <w:r>
+        <w:rPr>
+          <w:rFonts w:ascii="Consolas" w:hAnsi="Consolas"/>
+          <w:b/>
+          <w:bCs/>
+          <w:i/>
+          <w:iCs/>
+        </w:rPr>
+        <w:lastRenderedPageBreak/>
+        <w:t>GetVertex1(input)</w:t>
+      </w:r>
+    </w:p>
+    <w:p>
+      <w:pPr>
+        <w:pStyle w:val="Odstavecseseznamem"/>
+        <w:numPr>
+          <w:ilvl w:val="5"/>
+          <w:numId w:val="5"/>
+        </w:numPr>
+        <w:rPr>
+          <w:rFonts w:ascii="Consolas" w:hAnsi="Consolas"/>
           <w:b/>
           <w:bCs/>
           <w:i/>
@@ -340,23 +1122,15 @@
           <w:sz w:val="20"/>
           <w:szCs w:val="20"/>
         </w:rPr>
-        <w:t>Popis: Načte graf z</w:t>
-      </w:r>
-      <w:r>
-        <w:rPr>
-          <w:rFonts w:ascii="Consolas" w:hAnsi="Consolas"/>
-          <w:sz w:val="20"/>
-          <w:szCs w:val="20"/>
-        </w:rPr>
-        <w:t xml:space="preserve"> textového</w:t>
-      </w:r>
-      <w:r>
-        <w:rPr>
-          <w:rFonts w:ascii="Consolas" w:hAnsi="Consolas"/>
-          <w:sz w:val="20"/>
-          <w:szCs w:val="20"/>
-        </w:rPr>
-        <w:t xml:space="preserve"> vstupu </w:t>
+        <w:t xml:space="preserve">Popis: </w:t>
+      </w:r>
+      <w:r>
+        <w:rPr>
+          <w:rFonts w:ascii="Consolas" w:hAnsi="Consolas"/>
+          <w:sz w:val="20"/>
+          <w:szCs w:val="20"/>
+        </w:rPr>
+        <w:t>Vrátí jeden z vrcholů hrany</w:t>
       </w:r>
     </w:p>
     <w:p>
@@ -378,7 +1152,7 @@
           <w:sz w:val="20"/>
           <w:szCs w:val="20"/>
         </w:rPr>
-        <w:t xml:space="preserve">Výstup: </w:t>
+        <w:t>Výstup:</w:t>
       </w:r>
     </w:p>
     <w:p>
@@ -390,22 +1164,142 @@
         </w:numPr>
         <w:rPr>
           <w:rFonts w:ascii="Consolas" w:hAnsi="Consolas"/>
-          <w:sz w:val="20"/>
-          <w:szCs w:val="20"/>
-        </w:rPr>
-      </w:pPr>
-      <w:proofErr w:type="spellStart"/>
-      <w:r>
-        <w:rPr>
-          <w:rFonts w:ascii="Consolas" w:hAnsi="Consolas"/>
-          <w:b/>
-          <w:bCs/>
-          <w:i/>
-          <w:iCs/>
-        </w:rPr>
-        <w:t>AddEdge</w:t>
-      </w:r>
-      <w:proofErr w:type="spellEnd"/>
+          <w:b/>
+          <w:bCs/>
+          <w:i/>
+          <w:iCs/>
+        </w:rPr>
+      </w:pPr>
+      <w:r>
+        <w:rPr>
+          <w:rFonts w:ascii="Consolas" w:hAnsi="Consolas"/>
+          <w:b/>
+          <w:bCs/>
+          <w:i/>
+          <w:iCs/>
+        </w:rPr>
+        <w:t>GetVertex</w:t>
+      </w:r>
+      <w:r>
+        <w:rPr>
+          <w:rFonts w:ascii="Consolas" w:hAnsi="Consolas"/>
+          <w:b/>
+          <w:bCs/>
+          <w:i/>
+          <w:iCs/>
+        </w:rPr>
+        <w:t>2</w:t>
+      </w:r>
+      <w:r>
+        <w:rPr>
+          <w:rFonts w:ascii="Consolas" w:hAnsi="Consolas"/>
+          <w:b/>
+          <w:bCs/>
+          <w:i/>
+          <w:iCs/>
+        </w:rPr>
+        <w:t>(input)</w:t>
+      </w:r>
+    </w:p>
+    <w:p>
+      <w:pPr>
+        <w:pStyle w:val="Odstavecseseznamem"/>
+        <w:numPr>
+          <w:ilvl w:val="5"/>
+          <w:numId w:val="5"/>
+        </w:numPr>
+        <w:rPr>
+          <w:rFonts w:ascii="Consolas" w:hAnsi="Consolas"/>
+          <w:b/>
+          <w:bCs/>
+          <w:i/>
+          <w:iCs/>
+        </w:rPr>
+      </w:pPr>
+      <w:r>
+        <w:rPr>
+          <w:rFonts w:ascii="Consolas" w:hAnsi="Consolas"/>
+          <w:sz w:val="20"/>
+          <w:szCs w:val="20"/>
+        </w:rPr>
+        <w:t xml:space="preserve">Parametry: </w:t>
+      </w:r>
+    </w:p>
+    <w:p>
+      <w:pPr>
+        <w:pStyle w:val="Odstavecseseznamem"/>
+        <w:numPr>
+          <w:ilvl w:val="5"/>
+          <w:numId w:val="5"/>
+        </w:numPr>
+        <w:rPr>
+          <w:rFonts w:ascii="Consolas" w:hAnsi="Consolas"/>
+          <w:sz w:val="20"/>
+          <w:szCs w:val="20"/>
+        </w:rPr>
+      </w:pPr>
+      <w:r>
+        <w:rPr>
+          <w:rFonts w:ascii="Consolas" w:hAnsi="Consolas"/>
+          <w:sz w:val="20"/>
+          <w:szCs w:val="20"/>
+        </w:rPr>
+        <w:t xml:space="preserve">Popis: </w:t>
+      </w:r>
+      <w:r>
+        <w:rPr>
+          <w:rFonts w:ascii="Consolas" w:hAnsi="Consolas"/>
+          <w:sz w:val="20"/>
+          <w:szCs w:val="20"/>
+        </w:rPr>
+        <w:t>Vrátí druhý z vrcholů hrany</w:t>
+      </w:r>
+    </w:p>
+    <w:p>
+      <w:pPr>
+        <w:pStyle w:val="Odstavecseseznamem"/>
+        <w:numPr>
+          <w:ilvl w:val="5"/>
+          <w:numId w:val="5"/>
+        </w:numPr>
+        <w:rPr>
+          <w:rFonts w:ascii="Consolas" w:hAnsi="Consolas"/>
+          <w:sz w:val="20"/>
+          <w:szCs w:val="20"/>
+        </w:rPr>
+      </w:pPr>
+      <w:r>
+        <w:rPr>
+          <w:rFonts w:ascii="Consolas" w:hAnsi="Consolas"/>
+          <w:sz w:val="20"/>
+          <w:szCs w:val="20"/>
+        </w:rPr>
+        <w:t>Výstup:</w:t>
+      </w:r>
+    </w:p>
+    <w:p>
+      <w:pPr>
+        <w:pStyle w:val="Odstavecseseznamem"/>
+        <w:numPr>
+          <w:ilvl w:val="4"/>
+          <w:numId w:val="5"/>
+        </w:numPr>
+        <w:rPr>
+          <w:rFonts w:ascii="Consolas" w:hAnsi="Consolas"/>
+          <w:sz w:val="20"/>
+          <w:szCs w:val="20"/>
+        </w:rPr>
+      </w:pPr>
+      <w:r>
+        <w:rPr>
+          <w:rFonts w:ascii="Consolas" w:hAnsi="Consolas"/>
+          <w:b/>
+          <w:bCs/>
+          <w:i/>
+          <w:iCs/>
+        </w:rPr>
+        <w:t>GetWeight</w:t>
+      </w:r>
       <w:r>
         <w:rPr>
           <w:rFonts w:ascii="Consolas" w:hAnsi="Consolas"/>
@@ -427,6 +1321,30 @@
         </w:numPr>
         <w:rPr>
           <w:rFonts w:ascii="Consolas" w:hAnsi="Consolas"/>
+          <w:b/>
+          <w:bCs/>
+          <w:i/>
+          <w:iCs/>
+        </w:rPr>
+      </w:pPr>
+      <w:r>
+        <w:rPr>
+          <w:rFonts w:ascii="Consolas" w:hAnsi="Consolas"/>
+          <w:sz w:val="20"/>
+          <w:szCs w:val="20"/>
+        </w:rPr>
+        <w:t xml:space="preserve">Parametry: </w:t>
+      </w:r>
+    </w:p>
+    <w:p>
+      <w:pPr>
+        <w:pStyle w:val="Odstavecseseznamem"/>
+        <w:numPr>
+          <w:ilvl w:val="5"/>
+          <w:numId w:val="5"/>
+        </w:numPr>
+        <w:rPr>
+          <w:rFonts w:ascii="Consolas" w:hAnsi="Consolas"/>
           <w:sz w:val="20"/>
           <w:szCs w:val="20"/>
         </w:rPr>
@@ -445,15 +1363,99 @@
           <w:sz w:val="20"/>
           <w:szCs w:val="20"/>
         </w:rPr>
-        <w:t>Přidá hranu mezi dva existující vrcholy</w:t>
-      </w:r>
-      <w:r>
-        <w:rPr>
-          <w:rFonts w:ascii="Consolas" w:hAnsi="Consolas"/>
-          <w:sz w:val="20"/>
-          <w:szCs w:val="20"/>
-        </w:rPr>
-        <w:t>, tj. udělá záznam do matice sousednosti</w:t>
+        <w:t>Vrátí hodnotu (váhu) hrany v ohodnoceném grafu. Pokud není ohodnocený, pak vrací 1</w:t>
+      </w:r>
+    </w:p>
+    <w:p>
+      <w:pPr>
+        <w:pStyle w:val="Odstavecseseznamem"/>
+        <w:numPr>
+          <w:ilvl w:val="5"/>
+          <w:numId w:val="5"/>
+        </w:numPr>
+        <w:rPr>
+          <w:rFonts w:ascii="Consolas" w:hAnsi="Consolas"/>
+          <w:sz w:val="20"/>
+          <w:szCs w:val="20"/>
+        </w:rPr>
+      </w:pPr>
+      <w:r>
+        <w:rPr>
+          <w:rFonts w:ascii="Consolas" w:hAnsi="Consolas"/>
+          <w:sz w:val="20"/>
+          <w:szCs w:val="20"/>
+        </w:rPr>
+        <w:t>Výstup:</w:t>
+      </w:r>
+    </w:p>
+    <w:p>
+      <w:pPr>
+        <w:pStyle w:val="Odstavecseseznamem"/>
+        <w:numPr>
+          <w:ilvl w:val="1"/>
+          <w:numId w:val="5"/>
+        </w:numPr>
+        <w:rPr>
+          <w:rFonts w:ascii="Consolas" w:hAnsi="Consolas"/>
+          <w:b/>
+          <w:bCs/>
+          <w:i/>
+          <w:iCs/>
+        </w:rPr>
+      </w:pPr>
+      <w:r>
+        <w:rPr>
+          <w:rFonts w:ascii="Consolas" w:hAnsi="Consolas"/>
+          <w:b/>
+          <w:bCs/>
+          <w:i/>
+          <w:iCs/>
+        </w:rPr>
+        <w:t>Vertex</w:t>
+      </w:r>
+    </w:p>
+    <w:p>
+      <w:pPr>
+        <w:pStyle w:val="Odstavecseseznamem"/>
+        <w:numPr>
+          <w:ilvl w:val="2"/>
+          <w:numId w:val="5"/>
+        </w:numPr>
+        <w:rPr>
+          <w:rFonts w:ascii="Consolas" w:hAnsi="Consolas"/>
+          <w:b/>
+          <w:bCs/>
+          <w:i/>
+          <w:iCs/>
+        </w:rPr>
+      </w:pPr>
+      <w:r>
+        <w:rPr>
+          <w:rFonts w:ascii="Consolas" w:hAnsi="Consolas"/>
+        </w:rPr>
+        <w:t>Popis: Objekt vrcholu grafu</w:t>
+      </w:r>
+    </w:p>
+    <w:p>
+      <w:pPr>
+        <w:pStyle w:val="Odstavecseseznamem"/>
+        <w:numPr>
+          <w:ilvl w:val="2"/>
+          <w:numId w:val="5"/>
+        </w:numPr>
+        <w:rPr>
+          <w:rFonts w:ascii="Consolas" w:hAnsi="Consolas"/>
+          <w:b/>
+          <w:bCs/>
+          <w:i/>
+          <w:iCs/>
+        </w:rPr>
+      </w:pPr>
+      <w:r>
+        <w:rPr>
+          <w:rFonts w:ascii="Consolas" w:hAnsi="Consolas"/>
+        </w:rPr>
+        <w:t>Metody</w:t>
       </w:r>
     </w:p>
     <w:p>
@@ -465,40 +1467,29 @@
         </w:numPr>
         <w:rPr>
           <w:rFonts w:ascii="Consolas" w:hAnsi="Consolas"/>
-          <w:sz w:val="20"/>
-          <w:szCs w:val="20"/>
-        </w:rPr>
-      </w:pPr>
-      <w:proofErr w:type="spellStart"/>
-      <w:r>
-        <w:rPr>
-          <w:rFonts w:ascii="Consolas" w:hAnsi="Consolas"/>
-          <w:b/>
-          <w:bCs/>
-          <w:i/>
-          <w:iCs/>
-        </w:rPr>
-        <w:t>Add</w:t>
-      </w:r>
-      <w:r>
-        <w:rPr>
-          <w:rFonts w:ascii="Consolas" w:hAnsi="Consolas"/>
-          <w:b/>
-          <w:bCs/>
-          <w:i/>
-          <w:iCs/>
-        </w:rPr>
-        <w:t>Vertex</w:t>
-      </w:r>
-      <w:proofErr w:type="spellEnd"/>
-      <w:r>
-        <w:rPr>
-          <w:rFonts w:ascii="Consolas" w:hAnsi="Consolas"/>
-          <w:b/>
-          <w:bCs/>
-          <w:i/>
-          <w:iCs/>
-          <w:lang w:val="en-US"/>
+          <w:b/>
+          <w:bCs/>
+          <w:i/>
+          <w:iCs/>
+        </w:rPr>
+      </w:pPr>
+      <w:r>
+        <w:rPr>
+          <w:rFonts w:ascii="Consolas" w:hAnsi="Consolas"/>
+          <w:b/>
+          <w:bCs/>
+          <w:i/>
+          <w:iCs/>
+        </w:rPr>
+        <w:t>GetEdges</w:t>
+      </w:r>
+      <w:r>
+        <w:rPr>
+          <w:rFonts w:ascii="Consolas" w:hAnsi="Consolas"/>
+          <w:b/>
+          <w:bCs/>
+          <w:i/>
+          <w:iCs/>
         </w:rPr>
         <w:t>(input)</w:t>
       </w:r>
@@ -512,6 +1503,30 @@
         </w:numPr>
         <w:rPr>
           <w:rFonts w:ascii="Consolas" w:hAnsi="Consolas"/>
+          <w:b/>
+          <w:bCs/>
+          <w:i/>
+          <w:iCs/>
+        </w:rPr>
+      </w:pPr>
+      <w:r>
+        <w:rPr>
+          <w:rFonts w:ascii="Consolas" w:hAnsi="Consolas"/>
+          <w:sz w:val="20"/>
+          <w:szCs w:val="20"/>
+        </w:rPr>
+        <w:t xml:space="preserve">Parametry: </w:t>
+      </w:r>
+    </w:p>
+    <w:p>
+      <w:pPr>
+        <w:pStyle w:val="Odstavecseseznamem"/>
+        <w:numPr>
+          <w:ilvl w:val="5"/>
+          <w:numId w:val="5"/>
+        </w:numPr>
+        <w:rPr>
+          <w:rFonts w:ascii="Consolas" w:hAnsi="Consolas"/>
           <w:sz w:val="20"/>
           <w:szCs w:val="20"/>
         </w:rPr>
@@ -530,23 +1545,29 @@
           <w:sz w:val="20"/>
           <w:szCs w:val="20"/>
         </w:rPr>
-        <w:t xml:space="preserve">Přidá </w:t>
-      </w:r>
-      <w:r>
-        <w:rPr>
-          <w:rFonts w:ascii="Consolas" w:hAnsi="Consolas"/>
-          <w:sz w:val="20"/>
-          <w:szCs w:val="20"/>
-        </w:rPr>
-        <w:t>vrchol</w:t>
-      </w:r>
-      <w:r>
-        <w:rPr>
-          <w:rFonts w:ascii="Consolas" w:hAnsi="Consolas"/>
-          <w:sz w:val="20"/>
-          <w:szCs w:val="20"/>
-        </w:rPr>
-        <w:t>, rozšíří matici sousednosti</w:t>
+        <w:t>Vrátí seznam hran, které z vrcholu vedou</w:t>
+      </w:r>
+    </w:p>
+    <w:p>
+      <w:pPr>
+        <w:pStyle w:val="Odstavecseseznamem"/>
+        <w:numPr>
+          <w:ilvl w:val="5"/>
+          <w:numId w:val="5"/>
+        </w:numPr>
+        <w:rPr>
+          <w:rFonts w:ascii="Consolas" w:hAnsi="Consolas"/>
+          <w:sz w:val="20"/>
+          <w:szCs w:val="20"/>
+        </w:rPr>
+      </w:pPr>
+      <w:r>
+        <w:rPr>
+          <w:rFonts w:ascii="Consolas" w:hAnsi="Consolas"/>
+          <w:sz w:val="20"/>
+          <w:szCs w:val="20"/>
+        </w:rPr>
+        <w:t>Výstup:</w:t>
       </w:r>
     </w:p>
     <w:p>
@@ -558,30 +1579,58 @@
         </w:numPr>
         <w:rPr>
           <w:rFonts w:ascii="Consolas" w:hAnsi="Consolas"/>
-          <w:sz w:val="20"/>
-          <w:szCs w:val="20"/>
-        </w:rPr>
-      </w:pPr>
-      <w:proofErr w:type="spellStart"/>
-      <w:r>
-        <w:rPr>
-          <w:rFonts w:ascii="Consolas" w:hAnsi="Consolas"/>
-          <w:b/>
-          <w:bCs/>
-          <w:i/>
-          <w:iCs/>
-        </w:rPr>
-        <w:t>GetSpanningTree</w:t>
-      </w:r>
-      <w:proofErr w:type="spellEnd"/>
-      <w:r>
-        <w:rPr>
-          <w:rFonts w:ascii="Consolas" w:hAnsi="Consolas"/>
-          <w:b/>
-          <w:bCs/>
-          <w:i/>
-          <w:iCs/>
-          <w:lang w:val="en-US"/>
+          <w:b/>
+          <w:bCs/>
+          <w:i/>
+          <w:iCs/>
+        </w:rPr>
+      </w:pPr>
+      <w:r>
+        <w:rPr>
+          <w:rFonts w:ascii="Consolas" w:hAnsi="Consolas"/>
+          <w:b/>
+          <w:bCs/>
+          <w:i/>
+          <w:iCs/>
+        </w:rPr>
+        <w:t>Get</w:t>
+      </w:r>
+      <w:r>
+        <w:rPr>
+          <w:b/>
+          <w:bCs/>
+          <w:i/>
+          <w:iCs/>
+        </w:rPr>
+        <w:t>N</w:t>
+      </w:r>
+      <w:r>
+        <w:rPr>
+          <w:rFonts w:ascii="Consolas" w:hAnsi="Consolas"/>
+          <w:b/>
+          <w:bCs/>
+          <w:i/>
+          <w:iCs/>
+        </w:rPr>
+        <w:t>eighbor</w:t>
+      </w:r>
+      <w:r>
+        <w:rPr>
+          <w:rFonts w:ascii="Consolas" w:hAnsi="Consolas"/>
+          <w:b/>
+          <w:bCs/>
+          <w:i/>
+          <w:iCs/>
+        </w:rPr>
+        <w:t>s</w:t>
+      </w:r>
+      <w:r>
+        <w:rPr>
+          <w:rFonts w:ascii="Consolas" w:hAnsi="Consolas"/>
+          <w:b/>
+          <w:bCs/>
+          <w:i/>
+          <w:iCs/>
         </w:rPr>
         <w:t>(input)</w:t>
       </w:r>
@@ -595,6 +1644,30 @@
         </w:numPr>
         <w:rPr>
           <w:rFonts w:ascii="Consolas" w:hAnsi="Consolas"/>
+          <w:b/>
+          <w:bCs/>
+          <w:i/>
+          <w:iCs/>
+        </w:rPr>
+      </w:pPr>
+      <w:r>
+        <w:rPr>
+          <w:rFonts w:ascii="Consolas" w:hAnsi="Consolas"/>
+          <w:sz w:val="20"/>
+          <w:szCs w:val="20"/>
+        </w:rPr>
+        <w:t xml:space="preserve">Parametry: </w:t>
+      </w:r>
+    </w:p>
+    <w:p>
+      <w:pPr>
+        <w:pStyle w:val="Odstavecseseznamem"/>
+        <w:numPr>
+          <w:ilvl w:val="5"/>
+          <w:numId w:val="5"/>
+        </w:numPr>
+        <w:rPr>
+          <w:rFonts w:ascii="Consolas" w:hAnsi="Consolas"/>
           <w:sz w:val="20"/>
           <w:szCs w:val="20"/>
         </w:rPr>
@@ -613,55 +1686,7 @@
           <w:sz w:val="20"/>
           <w:szCs w:val="20"/>
         </w:rPr>
-        <w:t>Vytvoří nový graf, který bude kostrou původního</w:t>
-      </w:r>
-    </w:p>
-    <w:p>
-      <w:pPr>
-        <w:pStyle w:val="Odstavecseseznamem"/>
-        <w:numPr>
-          <w:ilvl w:val="4"/>
-          <w:numId w:val="5"/>
-        </w:numPr>
-        <w:rPr>
-          <w:rFonts w:ascii="Consolas" w:hAnsi="Consolas"/>
-          <w:sz w:val="20"/>
-          <w:szCs w:val="20"/>
-        </w:rPr>
-      </w:pPr>
-      <w:proofErr w:type="spellStart"/>
-      <w:r>
-        <w:rPr>
-          <w:rFonts w:ascii="Consolas" w:hAnsi="Consolas"/>
-          <w:b/>
-          <w:bCs/>
-          <w:i/>
-          <w:iCs/>
-        </w:rPr>
-        <w:t>IsEulerian</w:t>
-      </w:r>
-      <w:proofErr w:type="spellEnd"/>
-      <w:r>
-        <w:rPr>
-          <w:rFonts w:ascii="Consolas" w:hAnsi="Consolas"/>
-          <w:b/>
-          <w:bCs/>
-          <w:i/>
-          <w:iCs/>
-          <w:lang w:val="en-US"/>
-        </w:rPr>
-        <w:t xml:space="preserve"> </w:t>
-      </w:r>
-      <w:r>
-        <w:rPr>
-          <w:rFonts w:ascii="Consolas" w:hAnsi="Consolas"/>
-          <w:b/>
-          <w:bCs/>
-          <w:i/>
-          <w:iCs/>
-          <w:lang w:val="en-US"/>
-        </w:rPr>
-        <w:t>(input)</w:t>
+        <w:t>Vrátí so</w:t>
       </w:r>
     </w:p>
     <w:p>
@@ -683,1178 +1708,11 @@
           <w:sz w:val="20"/>
           <w:szCs w:val="20"/>
         </w:rPr>
-        <w:t xml:space="preserve">Popis: </w:t>
-      </w:r>
-      <w:r>
-        <w:rPr>
-          <w:rFonts w:ascii="Consolas" w:hAnsi="Consolas"/>
-          <w:sz w:val="20"/>
-          <w:szCs w:val="20"/>
-        </w:rPr>
-        <w:t>Vrací hodnotu 1/0, zda graf je či není Eulerovský</w:t>
-      </w:r>
-    </w:p>
-    <w:p>
-      <w:pPr>
-        <w:pStyle w:val="Odstavecseseznamem"/>
-        <w:numPr>
-          <w:ilvl w:val="4"/>
-          <w:numId w:val="5"/>
-        </w:numPr>
-        <w:rPr>
-          <w:rFonts w:ascii="Consolas" w:hAnsi="Consolas"/>
-          <w:sz w:val="20"/>
-          <w:szCs w:val="20"/>
-        </w:rPr>
-      </w:pPr>
-      <w:proofErr w:type="spellStart"/>
-      <w:r>
-        <w:rPr>
-          <w:rFonts w:ascii="Consolas" w:hAnsi="Consolas"/>
-          <w:b/>
-          <w:bCs/>
-          <w:i/>
-          <w:iCs/>
-        </w:rPr>
-        <w:t>Get</w:t>
-      </w:r>
-      <w:r>
-        <w:rPr>
-          <w:rFonts w:ascii="Consolas" w:hAnsi="Consolas"/>
-          <w:b/>
-          <w:bCs/>
-          <w:i/>
-          <w:iCs/>
-        </w:rPr>
-        <w:t>Eulerian</w:t>
-      </w:r>
-      <w:r>
-        <w:rPr>
-          <w:rFonts w:ascii="Consolas" w:hAnsi="Consolas"/>
-          <w:b/>
-          <w:bCs/>
-          <w:i/>
-          <w:iCs/>
-        </w:rPr>
-        <w:t>Path</w:t>
-      </w:r>
-      <w:proofErr w:type="spellEnd"/>
-      <w:r>
-        <w:rPr>
-          <w:rFonts w:ascii="Consolas" w:hAnsi="Consolas"/>
-          <w:b/>
-          <w:bCs/>
-          <w:i/>
-          <w:iCs/>
-          <w:lang w:val="en-US"/>
-        </w:rPr>
-        <w:t xml:space="preserve"> (input)</w:t>
-      </w:r>
-    </w:p>
-    <w:p>
-      <w:pPr>
-        <w:pStyle w:val="Odstavecseseznamem"/>
-        <w:numPr>
-          <w:ilvl w:val="5"/>
-          <w:numId w:val="5"/>
-        </w:numPr>
-        <w:rPr>
-          <w:rFonts w:ascii="Consolas" w:hAnsi="Consolas"/>
-          <w:sz w:val="20"/>
-          <w:szCs w:val="20"/>
-        </w:rPr>
-      </w:pPr>
-      <w:r>
-        <w:rPr>
-          <w:rFonts w:ascii="Consolas" w:hAnsi="Consolas"/>
-          <w:sz w:val="20"/>
-          <w:szCs w:val="20"/>
-        </w:rPr>
-        <w:t xml:space="preserve">Popis: </w:t>
-      </w:r>
-      <w:r>
-        <w:rPr>
-          <w:rFonts w:ascii="Consolas" w:hAnsi="Consolas"/>
-          <w:sz w:val="20"/>
-          <w:szCs w:val="20"/>
-        </w:rPr>
-        <w:t xml:space="preserve">Vrací posloupnost dvojic vrcholů, skrz které vede </w:t>
-      </w:r>
-      <w:r>
-        <w:rPr>
-          <w:rFonts w:ascii="Consolas" w:hAnsi="Consolas"/>
-          <w:sz w:val="20"/>
-          <w:szCs w:val="20"/>
-        </w:rPr>
-        <w:t>Eulerovský</w:t>
-      </w:r>
-      <w:r>
-        <w:rPr>
-          <w:rFonts w:ascii="Consolas" w:hAnsi="Consolas"/>
-          <w:sz w:val="20"/>
-          <w:szCs w:val="20"/>
-        </w:rPr>
-        <w:t xml:space="preserve"> tah (existuje-li)</w:t>
-      </w:r>
-    </w:p>
-    <w:p>
-      <w:pPr>
-        <w:pStyle w:val="Odstavecseseznamem"/>
-        <w:numPr>
-          <w:ilvl w:val="4"/>
-          <w:numId w:val="5"/>
-        </w:numPr>
-        <w:rPr>
-          <w:rFonts w:ascii="Consolas" w:hAnsi="Consolas"/>
-          <w:sz w:val="20"/>
-          <w:szCs w:val="20"/>
-        </w:rPr>
-      </w:pPr>
-      <w:proofErr w:type="spellStart"/>
-      <w:r>
-        <w:rPr>
-          <w:rFonts w:ascii="Consolas" w:hAnsi="Consolas"/>
-          <w:b/>
-          <w:bCs/>
-          <w:i/>
-          <w:iCs/>
-        </w:rPr>
-        <w:t>GetShortestPath</w:t>
-      </w:r>
-      <w:proofErr w:type="spellEnd"/>
-      <w:r>
-        <w:rPr>
-          <w:rFonts w:ascii="Consolas" w:hAnsi="Consolas"/>
-          <w:b/>
-          <w:bCs/>
-          <w:i/>
-          <w:iCs/>
-          <w:lang w:val="en-US"/>
-        </w:rPr>
-        <w:t xml:space="preserve"> (input)</w:t>
-      </w:r>
-    </w:p>
-    <w:p>
-      <w:pPr>
-        <w:pStyle w:val="Odstavecseseznamem"/>
-        <w:numPr>
-          <w:ilvl w:val="5"/>
-          <w:numId w:val="5"/>
-        </w:numPr>
-        <w:rPr>
-          <w:rFonts w:ascii="Consolas" w:hAnsi="Consolas"/>
-          <w:sz w:val="20"/>
-          <w:szCs w:val="20"/>
-        </w:rPr>
-      </w:pPr>
-      <w:r>
-        <w:rPr>
-          <w:rFonts w:ascii="Consolas" w:hAnsi="Consolas"/>
-          <w:sz w:val="20"/>
-          <w:szCs w:val="20"/>
-        </w:rPr>
-        <w:t xml:space="preserve">Popis: </w:t>
-      </w:r>
-      <w:r>
-        <w:rPr>
-          <w:rFonts w:ascii="Consolas" w:hAnsi="Consolas"/>
-          <w:sz w:val="20"/>
-          <w:szCs w:val="20"/>
-        </w:rPr>
-        <w:t xml:space="preserve">Vrací posloupnost dvojic vrcholů, skrz které </w:t>
-      </w:r>
-      <w:r>
-        <w:rPr>
-          <w:rFonts w:ascii="Consolas" w:hAnsi="Consolas"/>
-          <w:sz w:val="20"/>
-          <w:szCs w:val="20"/>
-        </w:rPr>
-        <w:t>nejkratší cesta mezi dvěma vrcholy</w:t>
-      </w:r>
-    </w:p>
-    <w:p>
-      <w:pPr>
-        <w:pStyle w:val="Odstavecseseznamem"/>
-        <w:numPr>
-          <w:ilvl w:val="5"/>
-          <w:numId w:val="5"/>
-        </w:numPr>
-        <w:rPr>
-          <w:rFonts w:ascii="Consolas" w:hAnsi="Consolas"/>
-          <w:sz w:val="20"/>
-          <w:szCs w:val="20"/>
-        </w:rPr>
-      </w:pPr>
-      <w:r>
-        <w:rPr>
-          <w:rFonts w:ascii="Consolas" w:hAnsi="Consolas"/>
-          <w:sz w:val="20"/>
-          <w:szCs w:val="20"/>
-        </w:rPr>
-        <w:t>Poznámky: Možná by stálo za to implementovat jednotlivé algoritmy zvlášť</w:t>
-      </w:r>
-    </w:p>
-    <w:p>
-      <w:pPr>
-        <w:pStyle w:val="Odstavecseseznamem"/>
-        <w:numPr>
-          <w:ilvl w:val="4"/>
-          <w:numId w:val="5"/>
-        </w:numPr>
-        <w:rPr>
-          <w:rFonts w:ascii="Consolas" w:hAnsi="Consolas"/>
-          <w:sz w:val="20"/>
-          <w:szCs w:val="20"/>
-        </w:rPr>
-      </w:pPr>
-      <w:proofErr w:type="spellStart"/>
-      <w:r>
-        <w:rPr>
-          <w:rFonts w:ascii="Consolas" w:hAnsi="Consolas"/>
-          <w:b/>
-          <w:bCs/>
-          <w:i/>
-          <w:iCs/>
-        </w:rPr>
-        <w:t>Import</w:t>
-      </w:r>
-      <w:r>
-        <w:rPr>
-          <w:rFonts w:ascii="Consolas" w:hAnsi="Consolas"/>
-          <w:b/>
-          <w:bCs/>
-          <w:i/>
-          <w:iCs/>
-        </w:rPr>
-        <w:t>FromFile</w:t>
-      </w:r>
-      <w:proofErr w:type="spellEnd"/>
-      <w:r>
-        <w:rPr>
-          <w:rFonts w:ascii="Consolas" w:hAnsi="Consolas"/>
-          <w:b/>
-          <w:bCs/>
-          <w:i/>
-          <w:iCs/>
-        </w:rPr>
-        <w:t>(</w:t>
-      </w:r>
-      <w:r>
-        <w:rPr>
-          <w:rFonts w:ascii="Consolas" w:hAnsi="Consolas"/>
-          <w:b/>
-          <w:bCs/>
-          <w:i/>
-          <w:iCs/>
-          <w:lang w:val="en-US"/>
-        </w:rPr>
-        <w:t>input</w:t>
-      </w:r>
-      <w:r>
-        <w:rPr>
-          <w:rFonts w:ascii="Consolas" w:hAnsi="Consolas"/>
-          <w:b/>
-          <w:bCs/>
-          <w:i/>
-          <w:iCs/>
-        </w:rPr>
-        <w:t>)</w:t>
-      </w:r>
-    </w:p>
-    <w:p>
-      <w:pPr>
-        <w:pStyle w:val="Odstavecseseznamem"/>
-        <w:numPr>
-          <w:ilvl w:val="5"/>
-          <w:numId w:val="5"/>
-        </w:numPr>
-        <w:rPr>
-          <w:rFonts w:ascii="Consolas" w:hAnsi="Consolas"/>
-          <w:sz w:val="20"/>
-          <w:szCs w:val="20"/>
-        </w:rPr>
-      </w:pPr>
-      <w:r>
-        <w:rPr>
-          <w:rFonts w:ascii="Consolas" w:hAnsi="Consolas"/>
-          <w:sz w:val="20"/>
-          <w:szCs w:val="20"/>
-        </w:rPr>
-        <w:t>Popis</w:t>
-      </w:r>
-      <w:r>
-        <w:rPr>
-          <w:rFonts w:ascii="Consolas" w:hAnsi="Consolas"/>
-          <w:sz w:val="20"/>
-          <w:szCs w:val="20"/>
-        </w:rPr>
-        <w:t>: Načítá graf ze souboru podle definovaného formátu</w:t>
-      </w:r>
-    </w:p>
-    <w:p>
-      <w:pPr>
-        <w:pStyle w:val="Odstavecseseznamem"/>
-        <w:numPr>
-          <w:ilvl w:val="4"/>
-          <w:numId w:val="5"/>
-        </w:numPr>
-        <w:rPr>
-          <w:rFonts w:ascii="Consolas" w:hAnsi="Consolas"/>
-          <w:sz w:val="20"/>
-          <w:szCs w:val="20"/>
-        </w:rPr>
-      </w:pPr>
-      <w:proofErr w:type="spellStart"/>
-      <w:r>
-        <w:rPr>
-          <w:rFonts w:ascii="Consolas" w:hAnsi="Consolas"/>
-          <w:b/>
-          <w:bCs/>
-          <w:i/>
-          <w:iCs/>
-        </w:rPr>
-        <w:t>ExportToFile</w:t>
-      </w:r>
-      <w:proofErr w:type="spellEnd"/>
-      <w:r>
-        <w:rPr>
-          <w:rFonts w:ascii="Consolas" w:hAnsi="Consolas"/>
-          <w:b/>
-          <w:bCs/>
-          <w:i/>
-          <w:iCs/>
-        </w:rPr>
-        <w:t>(</w:t>
-      </w:r>
-      <w:r>
-        <w:rPr>
-          <w:rFonts w:ascii="Consolas" w:hAnsi="Consolas"/>
-          <w:b/>
-          <w:bCs/>
-          <w:i/>
-          <w:iCs/>
-          <w:lang w:val="en-US"/>
-        </w:rPr>
-        <w:t>input</w:t>
-      </w:r>
-      <w:r>
-        <w:rPr>
-          <w:rFonts w:ascii="Consolas" w:hAnsi="Consolas"/>
-          <w:b/>
-          <w:bCs/>
-          <w:i/>
-          <w:iCs/>
-        </w:rPr>
-        <w:t>)</w:t>
-      </w:r>
-    </w:p>
-    <w:p>
-      <w:pPr>
-        <w:pStyle w:val="Odstavecseseznamem"/>
-        <w:numPr>
-          <w:ilvl w:val="5"/>
-          <w:numId w:val="5"/>
-        </w:numPr>
-        <w:rPr>
-          <w:rFonts w:ascii="Consolas" w:hAnsi="Consolas"/>
-          <w:sz w:val="20"/>
-          <w:szCs w:val="20"/>
-        </w:rPr>
-      </w:pPr>
-      <w:r>
-        <w:rPr>
-          <w:rFonts w:ascii="Consolas" w:hAnsi="Consolas"/>
-          <w:sz w:val="20"/>
-          <w:szCs w:val="20"/>
-        </w:rPr>
-        <w:t>Popis</w:t>
-      </w:r>
-      <w:r>
-        <w:rPr>
-          <w:rFonts w:ascii="Consolas" w:hAnsi="Consolas"/>
-          <w:sz w:val="20"/>
-          <w:szCs w:val="20"/>
-        </w:rPr>
-        <w:t xml:space="preserve">: </w:t>
-      </w:r>
-      <w:r>
-        <w:rPr>
-          <w:rFonts w:ascii="Consolas" w:hAnsi="Consolas"/>
-          <w:sz w:val="20"/>
-          <w:szCs w:val="20"/>
-        </w:rPr>
-        <w:t>Uloží graf do souboru</w:t>
-      </w:r>
-    </w:p>
-    <w:p>
-      <w:pPr>
-        <w:pStyle w:val="Odstavecseseznamem"/>
-        <w:numPr>
-          <w:ilvl w:val="1"/>
-          <w:numId w:val="5"/>
-        </w:numPr>
-        <w:rPr>
-          <w:rFonts w:ascii="Consolas" w:hAnsi="Consolas"/>
-          <w:b/>
-          <w:bCs/>
-          <w:i/>
-          <w:iCs/>
-        </w:rPr>
-      </w:pPr>
-      <w:proofErr w:type="spellStart"/>
-      <w:r>
-        <w:rPr>
-          <w:rFonts w:ascii="Consolas" w:hAnsi="Consolas"/>
-          <w:b/>
-          <w:bCs/>
-          <w:i/>
-          <w:iCs/>
-        </w:rPr>
-        <w:t>Edge</w:t>
-      </w:r>
-      <w:proofErr w:type="spellEnd"/>
-    </w:p>
-    <w:p>
-      <w:pPr>
-        <w:pStyle w:val="Odstavecseseznamem"/>
-        <w:numPr>
-          <w:ilvl w:val="2"/>
-          <w:numId w:val="5"/>
-        </w:numPr>
-        <w:rPr>
-          <w:rFonts w:ascii="Consolas" w:hAnsi="Consolas"/>
-          <w:b/>
-          <w:bCs/>
-          <w:i/>
-          <w:iCs/>
-        </w:rPr>
-      </w:pPr>
-      <w:r>
-        <w:rPr>
-          <w:rFonts w:ascii="Consolas" w:hAnsi="Consolas"/>
-        </w:rPr>
-        <w:t xml:space="preserve">Popis: </w:t>
-      </w:r>
-      <w:r>
-        <w:rPr>
-          <w:rFonts w:ascii="Consolas" w:hAnsi="Consolas"/>
-        </w:rPr>
-        <w:t>Objekt hrany grafu</w:t>
-      </w:r>
-    </w:p>
-    <w:p>
-      <w:pPr>
-        <w:pStyle w:val="Odstavecseseznamem"/>
-        <w:numPr>
-          <w:ilvl w:val="2"/>
-          <w:numId w:val="5"/>
-        </w:numPr>
-        <w:rPr>
-          <w:rFonts w:ascii="Consolas" w:hAnsi="Consolas"/>
-          <w:b/>
-          <w:bCs/>
-          <w:i/>
-          <w:iCs/>
-        </w:rPr>
-      </w:pPr>
-      <w:r>
-        <w:rPr>
-          <w:rFonts w:ascii="Consolas" w:hAnsi="Consolas"/>
-        </w:rPr>
-        <w:t>Metody</w:t>
-      </w:r>
-    </w:p>
-    <w:p>
-      <w:pPr>
-        <w:pStyle w:val="Odstavecseseznamem"/>
-        <w:numPr>
-          <w:ilvl w:val="4"/>
-          <w:numId w:val="5"/>
-        </w:numPr>
-        <w:rPr>
-          <w:rFonts w:ascii="Consolas" w:hAnsi="Consolas"/>
-          <w:b/>
-          <w:bCs/>
-          <w:i/>
-          <w:iCs/>
-        </w:rPr>
-      </w:pPr>
-      <w:r>
-        <w:rPr>
-          <w:rFonts w:ascii="Consolas" w:hAnsi="Consolas"/>
-          <w:b/>
-          <w:bCs/>
-          <w:i/>
-          <w:iCs/>
-        </w:rPr>
-        <w:t>GetVertex1(input)</w:t>
-      </w:r>
-    </w:p>
-    <w:p>
-      <w:pPr>
-        <w:pStyle w:val="Odstavecseseznamem"/>
-        <w:numPr>
-          <w:ilvl w:val="5"/>
-          <w:numId w:val="5"/>
-        </w:numPr>
-        <w:rPr>
-          <w:rFonts w:ascii="Consolas" w:hAnsi="Consolas"/>
-          <w:b/>
-          <w:bCs/>
-          <w:i/>
-          <w:iCs/>
-        </w:rPr>
-      </w:pPr>
-      <w:r>
-        <w:rPr>
-          <w:rFonts w:ascii="Consolas" w:hAnsi="Consolas"/>
-          <w:sz w:val="20"/>
-          <w:szCs w:val="20"/>
-        </w:rPr>
-        <w:t xml:space="preserve">Parametry: </w:t>
-      </w:r>
-    </w:p>
-    <w:p>
-      <w:pPr>
-        <w:pStyle w:val="Odstavecseseznamem"/>
-        <w:numPr>
-          <w:ilvl w:val="5"/>
-          <w:numId w:val="5"/>
-        </w:numPr>
-        <w:rPr>
-          <w:rFonts w:ascii="Consolas" w:hAnsi="Consolas"/>
-          <w:sz w:val="20"/>
-          <w:szCs w:val="20"/>
-        </w:rPr>
-      </w:pPr>
-      <w:r>
-        <w:rPr>
-          <w:rFonts w:ascii="Consolas" w:hAnsi="Consolas"/>
-          <w:sz w:val="20"/>
-          <w:szCs w:val="20"/>
-        </w:rPr>
-        <w:t xml:space="preserve">Popis: </w:t>
-      </w:r>
-      <w:r>
-        <w:rPr>
-          <w:rFonts w:ascii="Consolas" w:hAnsi="Consolas"/>
-          <w:sz w:val="20"/>
-          <w:szCs w:val="20"/>
-        </w:rPr>
-        <w:t>Vrátí jeden z vrcholů hrany</w:t>
-      </w:r>
-    </w:p>
-    <w:p>
-      <w:pPr>
-        <w:pStyle w:val="Odstavecseseznamem"/>
-        <w:numPr>
-          <w:ilvl w:val="5"/>
-          <w:numId w:val="5"/>
-        </w:numPr>
-        <w:rPr>
-          <w:rFonts w:ascii="Consolas" w:hAnsi="Consolas"/>
-          <w:sz w:val="20"/>
-          <w:szCs w:val="20"/>
-        </w:rPr>
-      </w:pPr>
-      <w:r>
-        <w:rPr>
-          <w:rFonts w:ascii="Consolas" w:hAnsi="Consolas"/>
-          <w:sz w:val="20"/>
-          <w:szCs w:val="20"/>
-        </w:rPr>
         <w:t>Výstup:</w:t>
       </w:r>
     </w:p>
     <w:p>
       <w:pPr>
-        <w:pStyle w:val="Odstavecseseznamem"/>
-        <w:numPr>
-          <w:ilvl w:val="4"/>
-          <w:numId w:val="5"/>
-        </w:numPr>
-        <w:rPr>
-          <w:rFonts w:ascii="Consolas" w:hAnsi="Consolas"/>
-          <w:b/>
-          <w:bCs/>
-          <w:i/>
-          <w:iCs/>
-        </w:rPr>
-      </w:pPr>
-      <w:r>
-        <w:rPr>
-          <w:rFonts w:ascii="Consolas" w:hAnsi="Consolas"/>
-          <w:b/>
-          <w:bCs/>
-          <w:i/>
-          <w:iCs/>
-        </w:rPr>
-        <w:t>GetVertex</w:t>
-      </w:r>
-      <w:r>
-        <w:rPr>
-          <w:rFonts w:ascii="Consolas" w:hAnsi="Consolas"/>
-          <w:b/>
-          <w:bCs/>
-          <w:i/>
-          <w:iCs/>
-        </w:rPr>
-        <w:t>2</w:t>
-      </w:r>
-      <w:r>
-        <w:rPr>
-          <w:rFonts w:ascii="Consolas" w:hAnsi="Consolas"/>
-          <w:b/>
-          <w:bCs/>
-          <w:i/>
-          <w:iCs/>
-        </w:rPr>
-        <w:t>(input)</w:t>
-      </w:r>
-    </w:p>
-    <w:p>
-      <w:pPr>
-        <w:pStyle w:val="Odstavecseseznamem"/>
-        <w:numPr>
-          <w:ilvl w:val="5"/>
-          <w:numId w:val="5"/>
-        </w:numPr>
-        <w:rPr>
-          <w:rFonts w:ascii="Consolas" w:hAnsi="Consolas"/>
-          <w:b/>
-          <w:bCs/>
-          <w:i/>
-          <w:iCs/>
-        </w:rPr>
-      </w:pPr>
-      <w:r>
-        <w:rPr>
-          <w:rFonts w:ascii="Consolas" w:hAnsi="Consolas"/>
-          <w:sz w:val="20"/>
-          <w:szCs w:val="20"/>
-        </w:rPr>
-        <w:t xml:space="preserve">Parametry: </w:t>
-      </w:r>
-    </w:p>
-    <w:p>
-      <w:pPr>
-        <w:pStyle w:val="Odstavecseseznamem"/>
-        <w:numPr>
-          <w:ilvl w:val="5"/>
-          <w:numId w:val="5"/>
-        </w:numPr>
-        <w:rPr>
-          <w:rFonts w:ascii="Consolas" w:hAnsi="Consolas"/>
-          <w:sz w:val="20"/>
-          <w:szCs w:val="20"/>
-        </w:rPr>
-      </w:pPr>
-      <w:r>
-        <w:rPr>
-          <w:rFonts w:ascii="Consolas" w:hAnsi="Consolas"/>
-          <w:sz w:val="20"/>
-          <w:szCs w:val="20"/>
-        </w:rPr>
-        <w:t xml:space="preserve">Popis: </w:t>
-      </w:r>
-      <w:r>
-        <w:rPr>
-          <w:rFonts w:ascii="Consolas" w:hAnsi="Consolas"/>
-          <w:sz w:val="20"/>
-          <w:szCs w:val="20"/>
-        </w:rPr>
-        <w:t xml:space="preserve">Vrátí </w:t>
-      </w:r>
-      <w:r>
-        <w:rPr>
-          <w:rFonts w:ascii="Consolas" w:hAnsi="Consolas"/>
-          <w:sz w:val="20"/>
-          <w:szCs w:val="20"/>
-        </w:rPr>
-        <w:t>druhý</w:t>
-      </w:r>
-      <w:r>
-        <w:rPr>
-          <w:rFonts w:ascii="Consolas" w:hAnsi="Consolas"/>
-          <w:sz w:val="20"/>
-          <w:szCs w:val="20"/>
-        </w:rPr>
-        <w:t xml:space="preserve"> z vrcholů hrany</w:t>
-      </w:r>
-    </w:p>
-    <w:p>
-      <w:pPr>
-        <w:pStyle w:val="Odstavecseseznamem"/>
-        <w:numPr>
-          <w:ilvl w:val="5"/>
-          <w:numId w:val="5"/>
-        </w:numPr>
-        <w:rPr>
-          <w:rFonts w:ascii="Consolas" w:hAnsi="Consolas"/>
-          <w:sz w:val="20"/>
-          <w:szCs w:val="20"/>
-        </w:rPr>
-      </w:pPr>
-      <w:r>
-        <w:rPr>
-          <w:rFonts w:ascii="Consolas" w:hAnsi="Consolas"/>
-          <w:sz w:val="20"/>
-          <w:szCs w:val="20"/>
-        </w:rPr>
-        <w:lastRenderedPageBreak/>
-        <w:t>Výstup:</w:t>
-      </w:r>
-    </w:p>
-    <w:p>
-      <w:pPr>
-        <w:pStyle w:val="Odstavecseseznamem"/>
-        <w:numPr>
-          <w:ilvl w:val="4"/>
-          <w:numId w:val="5"/>
-        </w:numPr>
-        <w:rPr>
-          <w:rFonts w:ascii="Consolas" w:hAnsi="Consolas"/>
-          <w:sz w:val="20"/>
-          <w:szCs w:val="20"/>
-        </w:rPr>
-      </w:pPr>
-      <w:proofErr w:type="spellStart"/>
-      <w:r>
-        <w:rPr>
-          <w:rFonts w:ascii="Consolas" w:hAnsi="Consolas"/>
-          <w:b/>
-          <w:bCs/>
-          <w:i/>
-          <w:iCs/>
-        </w:rPr>
-        <w:t>GetWeight</w:t>
-      </w:r>
-      <w:proofErr w:type="spellEnd"/>
-      <w:r>
-        <w:rPr>
-          <w:rFonts w:ascii="Consolas" w:hAnsi="Consolas"/>
-          <w:b/>
-          <w:bCs/>
-          <w:i/>
-          <w:iCs/>
-          <w:lang w:val="en-US"/>
-        </w:rPr>
-        <w:t>(input)</w:t>
-      </w:r>
-    </w:p>
-    <w:p>
-      <w:pPr>
-        <w:pStyle w:val="Odstavecseseznamem"/>
-        <w:numPr>
-          <w:ilvl w:val="5"/>
-          <w:numId w:val="5"/>
-        </w:numPr>
-        <w:rPr>
-          <w:rFonts w:ascii="Consolas" w:hAnsi="Consolas"/>
-          <w:b/>
-          <w:bCs/>
-          <w:i/>
-          <w:iCs/>
-        </w:rPr>
-      </w:pPr>
-      <w:r>
-        <w:rPr>
-          <w:rFonts w:ascii="Consolas" w:hAnsi="Consolas"/>
-          <w:sz w:val="20"/>
-          <w:szCs w:val="20"/>
-        </w:rPr>
-        <w:t xml:space="preserve">Parametry: </w:t>
-      </w:r>
-    </w:p>
-    <w:p>
-      <w:pPr>
-        <w:pStyle w:val="Odstavecseseznamem"/>
-        <w:numPr>
-          <w:ilvl w:val="5"/>
-          <w:numId w:val="5"/>
-        </w:numPr>
-        <w:rPr>
-          <w:rFonts w:ascii="Consolas" w:hAnsi="Consolas"/>
-          <w:sz w:val="20"/>
-          <w:szCs w:val="20"/>
-        </w:rPr>
-      </w:pPr>
-      <w:r>
-        <w:rPr>
-          <w:rFonts w:ascii="Consolas" w:hAnsi="Consolas"/>
-          <w:sz w:val="20"/>
-          <w:szCs w:val="20"/>
-        </w:rPr>
-        <w:t xml:space="preserve">Popis: </w:t>
-      </w:r>
-      <w:r>
-        <w:rPr>
-          <w:rFonts w:ascii="Consolas" w:hAnsi="Consolas"/>
-          <w:sz w:val="20"/>
-          <w:szCs w:val="20"/>
-        </w:rPr>
-        <w:t xml:space="preserve">Vrátí </w:t>
-      </w:r>
-      <w:r>
-        <w:rPr>
-          <w:rFonts w:ascii="Consolas" w:hAnsi="Consolas"/>
-          <w:sz w:val="20"/>
-          <w:szCs w:val="20"/>
-        </w:rPr>
-        <w:t>hodnotu (váhu) hrany v ohodnoceném grafu. Pokud není ohodnocený, pak vrací 1</w:t>
-      </w:r>
-    </w:p>
-    <w:p>
-      <w:pPr>
-        <w:pStyle w:val="Odstavecseseznamem"/>
-        <w:numPr>
-          <w:ilvl w:val="5"/>
-          <w:numId w:val="5"/>
-        </w:numPr>
-        <w:rPr>
-          <w:rFonts w:ascii="Consolas" w:hAnsi="Consolas"/>
-          <w:sz w:val="20"/>
-          <w:szCs w:val="20"/>
-        </w:rPr>
-      </w:pPr>
-      <w:r>
-        <w:rPr>
-          <w:rFonts w:ascii="Consolas" w:hAnsi="Consolas"/>
-          <w:sz w:val="20"/>
-          <w:szCs w:val="20"/>
-        </w:rPr>
-        <w:t>Výstup:</w:t>
-      </w:r>
-    </w:p>
-    <w:p>
-      <w:pPr>
-        <w:pStyle w:val="Odstavecseseznamem"/>
-        <w:numPr>
-          <w:ilvl w:val="1"/>
-          <w:numId w:val="5"/>
-        </w:numPr>
-        <w:rPr>
-          <w:rFonts w:ascii="Consolas" w:hAnsi="Consolas"/>
-          <w:b/>
-          <w:bCs/>
-          <w:i/>
-          <w:iCs/>
-        </w:rPr>
-      </w:pPr>
-      <w:r>
-        <w:rPr>
-          <w:rFonts w:ascii="Consolas" w:hAnsi="Consolas"/>
-          <w:b/>
-          <w:bCs/>
-          <w:i/>
-          <w:iCs/>
-        </w:rPr>
-        <w:t>Vertex</w:t>
-      </w:r>
-    </w:p>
-    <w:p>
-      <w:pPr>
-        <w:pStyle w:val="Odstavecseseznamem"/>
-        <w:numPr>
-          <w:ilvl w:val="2"/>
-          <w:numId w:val="5"/>
-        </w:numPr>
-        <w:rPr>
-          <w:rFonts w:ascii="Consolas" w:hAnsi="Consolas"/>
-          <w:b/>
-          <w:bCs/>
-          <w:i/>
-          <w:iCs/>
-        </w:rPr>
-      </w:pPr>
-      <w:r>
-        <w:rPr>
-          <w:rFonts w:ascii="Consolas" w:hAnsi="Consolas"/>
-        </w:rPr>
-        <w:t>Popis: Objekt vrcholu grafu</w:t>
-      </w:r>
-    </w:p>
-    <w:p>
-      <w:pPr>
-        <w:pStyle w:val="Odstavecseseznamem"/>
-        <w:numPr>
-          <w:ilvl w:val="2"/>
-          <w:numId w:val="5"/>
-        </w:numPr>
-        <w:rPr>
-          <w:rFonts w:ascii="Consolas" w:hAnsi="Consolas"/>
-          <w:b/>
-          <w:bCs/>
-          <w:i/>
-          <w:iCs/>
-        </w:rPr>
-      </w:pPr>
-      <w:r>
-        <w:rPr>
-          <w:rFonts w:ascii="Consolas" w:hAnsi="Consolas"/>
-        </w:rPr>
-        <w:t>Metody</w:t>
-      </w:r>
-    </w:p>
-    <w:p>
-      <w:pPr>
-        <w:pStyle w:val="Odstavecseseznamem"/>
-        <w:numPr>
-          <w:ilvl w:val="4"/>
-          <w:numId w:val="5"/>
-        </w:numPr>
-        <w:rPr>
-          <w:rFonts w:ascii="Consolas" w:hAnsi="Consolas"/>
-          <w:b/>
-          <w:bCs/>
-          <w:i/>
-          <w:iCs/>
-        </w:rPr>
-      </w:pPr>
-      <w:proofErr w:type="spellStart"/>
-      <w:r>
-        <w:rPr>
-          <w:rFonts w:ascii="Consolas" w:hAnsi="Consolas"/>
-          <w:b/>
-          <w:bCs/>
-          <w:i/>
-          <w:iCs/>
-        </w:rPr>
-        <w:t>GetEdges</w:t>
-      </w:r>
-      <w:proofErr w:type="spellEnd"/>
-      <w:r>
-        <w:rPr>
-          <w:rFonts w:ascii="Consolas" w:hAnsi="Consolas"/>
-          <w:b/>
-          <w:bCs/>
-          <w:i/>
-          <w:iCs/>
-        </w:rPr>
-        <w:t>(input)</w:t>
-      </w:r>
-    </w:p>
-    <w:p>
-      <w:pPr>
-        <w:pStyle w:val="Odstavecseseznamem"/>
-        <w:numPr>
-          <w:ilvl w:val="5"/>
-          <w:numId w:val="5"/>
-        </w:numPr>
-        <w:rPr>
-          <w:rFonts w:ascii="Consolas" w:hAnsi="Consolas"/>
-          <w:b/>
-          <w:bCs/>
-          <w:i/>
-          <w:iCs/>
-        </w:rPr>
-      </w:pPr>
-      <w:r>
-        <w:rPr>
-          <w:rFonts w:ascii="Consolas" w:hAnsi="Consolas"/>
-          <w:sz w:val="20"/>
-          <w:szCs w:val="20"/>
-        </w:rPr>
-        <w:t xml:space="preserve">Parametry: </w:t>
-      </w:r>
-    </w:p>
-    <w:p>
-      <w:pPr>
-        <w:pStyle w:val="Odstavecseseznamem"/>
-        <w:numPr>
-          <w:ilvl w:val="5"/>
-          <w:numId w:val="5"/>
-        </w:numPr>
-        <w:rPr>
-          <w:rFonts w:ascii="Consolas" w:hAnsi="Consolas"/>
-          <w:sz w:val="20"/>
-          <w:szCs w:val="20"/>
-        </w:rPr>
-      </w:pPr>
-      <w:r>
-        <w:rPr>
-          <w:rFonts w:ascii="Consolas" w:hAnsi="Consolas"/>
-          <w:sz w:val="20"/>
-          <w:szCs w:val="20"/>
-        </w:rPr>
-        <w:t xml:space="preserve">Popis: </w:t>
-      </w:r>
-      <w:r>
-        <w:rPr>
-          <w:rFonts w:ascii="Consolas" w:hAnsi="Consolas"/>
-          <w:sz w:val="20"/>
-          <w:szCs w:val="20"/>
-        </w:rPr>
-        <w:t>Vrátí seznam hran, které z vrcholu vedou</w:t>
-      </w:r>
-    </w:p>
-    <w:p>
-      <w:pPr>
-        <w:pStyle w:val="Odstavecseseznamem"/>
-        <w:numPr>
-          <w:ilvl w:val="5"/>
-          <w:numId w:val="5"/>
-        </w:numPr>
-        <w:rPr>
-          <w:rFonts w:ascii="Consolas" w:hAnsi="Consolas"/>
-          <w:sz w:val="20"/>
-          <w:szCs w:val="20"/>
-        </w:rPr>
-      </w:pPr>
-      <w:r>
-        <w:rPr>
-          <w:rFonts w:ascii="Consolas" w:hAnsi="Consolas"/>
-          <w:sz w:val="20"/>
-          <w:szCs w:val="20"/>
-        </w:rPr>
-        <w:t>Výstup:</w:t>
-      </w:r>
-    </w:p>
-    <w:p>
-      <w:pPr>
-        <w:pStyle w:val="Odstavecseseznamem"/>
-        <w:numPr>
-          <w:ilvl w:val="4"/>
-          <w:numId w:val="5"/>
-        </w:numPr>
-        <w:rPr>
-          <w:rFonts w:ascii="Consolas" w:hAnsi="Consolas"/>
-          <w:b/>
-          <w:bCs/>
-          <w:i/>
-          <w:iCs/>
-        </w:rPr>
-      </w:pPr>
-      <w:proofErr w:type="spellStart"/>
-      <w:r>
-        <w:rPr>
-          <w:rFonts w:ascii="Consolas" w:hAnsi="Consolas"/>
-          <w:b/>
-          <w:bCs/>
-          <w:i/>
-          <w:iCs/>
-        </w:rPr>
-        <w:t>Get</w:t>
-      </w:r>
-      <w:r>
-        <w:rPr>
-          <w:b/>
-          <w:bCs/>
-          <w:i/>
-          <w:iCs/>
-        </w:rPr>
-        <w:t>N</w:t>
-      </w:r>
-      <w:r>
-        <w:rPr>
-          <w:rFonts w:ascii="Consolas" w:hAnsi="Consolas"/>
-          <w:b/>
-          <w:bCs/>
-          <w:i/>
-          <w:iCs/>
-        </w:rPr>
-        <w:t>eighbor</w:t>
-      </w:r>
-      <w:r>
-        <w:rPr>
-          <w:rFonts w:ascii="Consolas" w:hAnsi="Consolas"/>
-          <w:b/>
-          <w:bCs/>
-          <w:i/>
-          <w:iCs/>
-        </w:rPr>
-        <w:t>s</w:t>
-      </w:r>
-      <w:proofErr w:type="spellEnd"/>
-      <w:r>
-        <w:rPr>
-          <w:rFonts w:ascii="Consolas" w:hAnsi="Consolas"/>
-          <w:b/>
-          <w:bCs/>
-          <w:i/>
-          <w:iCs/>
-        </w:rPr>
-        <w:t>(input)</w:t>
-      </w:r>
-    </w:p>
-    <w:p>
-      <w:pPr>
-        <w:pStyle w:val="Odstavecseseznamem"/>
-        <w:numPr>
-          <w:ilvl w:val="5"/>
-          <w:numId w:val="5"/>
-        </w:numPr>
-        <w:rPr>
-          <w:rFonts w:ascii="Consolas" w:hAnsi="Consolas"/>
-          <w:b/>
-          <w:bCs/>
-          <w:i/>
-          <w:iCs/>
-        </w:rPr>
-      </w:pPr>
-      <w:r>
-        <w:rPr>
-          <w:rFonts w:ascii="Consolas" w:hAnsi="Consolas"/>
-          <w:sz w:val="20"/>
-          <w:szCs w:val="20"/>
-        </w:rPr>
-        <w:t xml:space="preserve">Parametry: </w:t>
-      </w:r>
-    </w:p>
-    <w:p>
-      <w:pPr>
-        <w:pStyle w:val="Odstavecseseznamem"/>
-        <w:numPr>
-          <w:ilvl w:val="5"/>
-          <w:numId w:val="5"/>
-        </w:numPr>
-        <w:rPr>
-          <w:rFonts w:ascii="Consolas" w:hAnsi="Consolas"/>
-          <w:sz w:val="20"/>
-          <w:szCs w:val="20"/>
-        </w:rPr>
-      </w:pPr>
-      <w:r>
-        <w:rPr>
-          <w:rFonts w:ascii="Consolas" w:hAnsi="Consolas"/>
-          <w:sz w:val="20"/>
-          <w:szCs w:val="20"/>
-        </w:rPr>
-        <w:t xml:space="preserve">Popis: </w:t>
-      </w:r>
-      <w:r>
-        <w:rPr>
-          <w:rFonts w:ascii="Consolas" w:hAnsi="Consolas"/>
-          <w:sz w:val="20"/>
-          <w:szCs w:val="20"/>
-        </w:rPr>
-        <w:t>Vrátí so</w:t>
-      </w:r>
-    </w:p>
-    <w:p>
-      <w:pPr>
-        <w:pStyle w:val="Odstavecseseznamem"/>
-        <w:numPr>
-          <w:ilvl w:val="5"/>
-          <w:numId w:val="5"/>
-        </w:numPr>
-        <w:rPr>
-          <w:rFonts w:ascii="Consolas" w:hAnsi="Consolas"/>
-          <w:sz w:val="20"/>
-          <w:szCs w:val="20"/>
-        </w:rPr>
-      </w:pPr>
-      <w:r>
-        <w:rPr>
-          <w:rFonts w:ascii="Consolas" w:hAnsi="Consolas"/>
-          <w:sz w:val="20"/>
-          <w:szCs w:val="20"/>
-        </w:rPr>
-        <w:t>Výstup:</w:t>
-      </w:r>
-    </w:p>
-    <w:p>
-      <w:pPr>
         <w:pStyle w:val="Nadpis2"/>
       </w:pPr>
       <w:r>
@@ -1892,10 +1750,7 @@
         <w:pStyle w:val="Nadpis3"/>
       </w:pPr>
       <w:r>
-        <w:t xml:space="preserve">Základní operace s grafem </w:t>
-      </w:r>
-      <w:r>
-        <w:t>v konzolovém UI</w:t>
+        <w:t>Základní operace s grafem v konzolovém UI</w:t>
       </w:r>
     </w:p>
     <w:p>

</xml_diff>

<commit_message>
- vyjmutí úpravy matice do REF
</commit_message>
<xml_diff>
--- a/GraphIt/Docs/GraphIt-cs.docx
+++ b/GraphIt/Docs/GraphIt-cs.docx
@@ -104,6 +104,7 @@
           <w:iCs/>
         </w:rPr>
       </w:pPr>
+      <w:proofErr w:type="spellStart"/>
       <w:r>
         <w:rPr>
           <w:rFonts w:ascii="Consolas" w:hAnsi="Consolas"/>
@@ -114,6 +115,7 @@
         </w:rPr>
         <w:t>Graph</w:t>
       </w:r>
+      <w:proofErr w:type="spellEnd"/>
     </w:p>
     <w:p>
       <w:pPr>
@@ -148,11 +150,19 @@
           <w:rFonts w:ascii="Consolas" w:hAnsi="Consolas"/>
         </w:rPr>
       </w:pPr>
-      <w:r>
-        <w:rPr>
-          <w:rFonts w:ascii="Consolas" w:hAnsi="Consolas"/>
-        </w:rPr>
-        <w:t>Props:</w:t>
+      <w:proofErr w:type="spellStart"/>
+      <w:r>
+        <w:rPr>
+          <w:rFonts w:ascii="Consolas" w:hAnsi="Consolas"/>
+        </w:rPr>
+        <w:t>Props</w:t>
+      </w:r>
+      <w:proofErr w:type="spellEnd"/>
+      <w:r>
+        <w:rPr>
+          <w:rFonts w:ascii="Consolas" w:hAnsi="Consolas"/>
+        </w:rPr>
+        <w:t>:</w:t>
       </w:r>
     </w:p>
     <w:p>
@@ -218,6 +228,7 @@
           <w:iCs/>
         </w:rPr>
       </w:pPr>
+      <w:proofErr w:type="spellStart"/>
       <w:r>
         <w:rPr>
           <w:rFonts w:ascii="Consolas" w:hAnsi="Consolas"/>
@@ -228,6 +239,7 @@
         </w:rPr>
         <w:t>vertices</w:t>
       </w:r>
+      <w:proofErr w:type="spellEnd"/>
     </w:p>
     <w:p>
       <w:pPr>
@@ -274,6 +286,7 @@
           <w:iCs/>
         </w:rPr>
       </w:pPr>
+      <w:proofErr w:type="spellStart"/>
       <w:r>
         <w:rPr>
           <w:rFonts w:ascii="Consolas" w:hAnsi="Consolas"/>
@@ -284,6 +297,7 @@
         </w:rPr>
         <w:t>edges</w:t>
       </w:r>
+      <w:proofErr w:type="spellEnd"/>
     </w:p>
     <w:p>
       <w:pPr>
@@ -344,6 +358,7 @@
           <w:iCs/>
         </w:rPr>
       </w:pPr>
+      <w:proofErr w:type="spellStart"/>
       <w:r>
         <w:rPr>
           <w:rFonts w:ascii="Consolas" w:hAnsi="Consolas"/>
@@ -362,7 +377,18 @@
           <w:i/>
           <w:iCs/>
         </w:rPr>
-        <w:t>oad()</w:t>
+        <w:t>oad</w:t>
+      </w:r>
+      <w:proofErr w:type="spellEnd"/>
+      <w:r>
+        <w:rPr>
+          <w:rFonts w:ascii="Consolas" w:hAnsi="Consolas"/>
+          <w:b/>
+          <w:bCs/>
+          <w:i/>
+          <w:iCs/>
+        </w:rPr>
+        <w:t>()</w:t>
       </w:r>
     </w:p>
     <w:p>
@@ -416,6 +442,7 @@
           <w:szCs w:val="20"/>
         </w:rPr>
       </w:pPr>
+      <w:proofErr w:type="spellStart"/>
       <w:r>
         <w:rPr>
           <w:rFonts w:ascii="Consolas" w:hAnsi="Consolas"/>
@@ -446,6 +473,7 @@
         </w:rPr>
         <w:t>dge</w:t>
       </w:r>
+      <w:proofErr w:type="spellEnd"/>
       <w:r>
         <w:rPr>
           <w:rFonts w:ascii="Consolas" w:hAnsi="Consolas"/>
@@ -509,6 +537,7 @@
           <w:szCs w:val="20"/>
         </w:rPr>
       </w:pPr>
+      <w:proofErr w:type="spellStart"/>
       <w:r>
         <w:rPr>
           <w:rFonts w:ascii="Consolas" w:hAnsi="Consolas"/>
@@ -519,6 +548,7 @@
         </w:rPr>
         <w:t>remove_edge</w:t>
       </w:r>
+      <w:proofErr w:type="spellEnd"/>
       <w:r>
         <w:rPr>
           <w:rFonts w:ascii="Consolas" w:hAnsi="Consolas"/>
@@ -582,6 +612,7 @@
           <w:szCs w:val="20"/>
         </w:rPr>
       </w:pPr>
+      <w:proofErr w:type="spellStart"/>
       <w:r>
         <w:rPr>
           <w:rFonts w:ascii="Consolas" w:hAnsi="Consolas"/>
@@ -602,6 +633,7 @@
         </w:rPr>
         <w:t>_edges</w:t>
       </w:r>
+      <w:proofErr w:type="spellEnd"/>
       <w:r>
         <w:rPr>
           <w:rFonts w:ascii="Consolas" w:hAnsi="Consolas"/>
@@ -649,6 +681,7 @@
           <w:szCs w:val="20"/>
         </w:rPr>
       </w:pPr>
+      <w:proofErr w:type="spellStart"/>
       <w:r>
         <w:rPr>
           <w:rFonts w:ascii="Consolas" w:hAnsi="Consolas"/>
@@ -689,6 +722,7 @@
         </w:rPr>
         <w:t>ertex</w:t>
       </w:r>
+      <w:proofErr w:type="spellEnd"/>
       <w:r>
         <w:rPr>
           <w:rFonts w:ascii="Consolas" w:hAnsi="Consolas"/>
@@ -744,6 +778,7 @@
           <w:szCs w:val="20"/>
         </w:rPr>
       </w:pPr>
+      <w:proofErr w:type="spellStart"/>
       <w:r>
         <w:rPr>
           <w:rFonts w:ascii="Consolas" w:hAnsi="Consolas"/>
@@ -764,6 +799,7 @@
         </w:rPr>
         <w:t>_vertices</w:t>
       </w:r>
+      <w:proofErr w:type="spellEnd"/>
       <w:r>
         <w:rPr>
           <w:rFonts w:ascii="Consolas" w:hAnsi="Consolas"/>
@@ -819,6 +855,7 @@
           <w:szCs w:val="20"/>
         </w:rPr>
       </w:pPr>
+      <w:proofErr w:type="spellStart"/>
       <w:r>
         <w:rPr>
           <w:rFonts w:ascii="Consolas" w:hAnsi="Consolas"/>
@@ -829,6 +866,7 @@
         </w:rPr>
         <w:t>get_minSpanningTree</w:t>
       </w:r>
+      <w:proofErr w:type="spellEnd"/>
       <w:r>
         <w:rPr>
           <w:rFonts w:ascii="Consolas" w:hAnsi="Consolas"/>
@@ -876,6 +914,7 @@
           <w:szCs w:val="20"/>
         </w:rPr>
       </w:pPr>
+      <w:proofErr w:type="spellStart"/>
       <w:r>
         <w:rPr>
           <w:rFonts w:ascii="Consolas" w:hAnsi="Consolas"/>
@@ -886,6 +925,7 @@
         </w:rPr>
         <w:t>is_connected</w:t>
       </w:r>
+      <w:proofErr w:type="spellEnd"/>
       <w:r>
         <w:rPr>
           <w:rFonts w:ascii="Consolas" w:hAnsi="Consolas"/>
@@ -917,7 +957,25 @@
           <w:sz w:val="20"/>
           <w:szCs w:val="20"/>
         </w:rPr>
-        <w:t>Vrací boolean,</w:t>
+        <w:t xml:space="preserve">Vrací </w:t>
+      </w:r>
+      <w:proofErr w:type="spellStart"/>
+      <w:r>
+        <w:rPr>
+          <w:rFonts w:ascii="Consolas" w:hAnsi="Consolas"/>
+          <w:sz w:val="20"/>
+          <w:szCs w:val="20"/>
+        </w:rPr>
+        <w:t>boolean</w:t>
+      </w:r>
+      <w:proofErr w:type="spellEnd"/>
+      <w:r>
+        <w:rPr>
+          <w:rFonts w:ascii="Consolas" w:hAnsi="Consolas"/>
+          <w:sz w:val="20"/>
+          <w:szCs w:val="20"/>
+        </w:rPr>
+        <w:t>,</w:t>
       </w:r>
       <w:r>
         <w:rPr>
@@ -941,6 +999,7 @@
           <w:szCs w:val="20"/>
         </w:rPr>
       </w:pPr>
+      <w:proofErr w:type="spellStart"/>
       <w:r>
         <w:rPr>
           <w:rFonts w:ascii="Consolas" w:hAnsi="Consolas"/>
@@ -961,6 +1020,7 @@
         </w:rPr>
         <w:t>tree</w:t>
       </w:r>
+      <w:proofErr w:type="spellEnd"/>
       <w:r>
         <w:rPr>
           <w:rFonts w:ascii="Consolas" w:hAnsi="Consolas"/>
@@ -992,7 +1052,25 @@
           <w:sz w:val="20"/>
           <w:szCs w:val="20"/>
         </w:rPr>
-        <w:t>Vrací boolean, zda je graf strom</w:t>
+        <w:t xml:space="preserve">Vrací </w:t>
+      </w:r>
+      <w:proofErr w:type="spellStart"/>
+      <w:r>
+        <w:rPr>
+          <w:rFonts w:ascii="Consolas" w:hAnsi="Consolas"/>
+          <w:sz w:val="20"/>
+          <w:szCs w:val="20"/>
+        </w:rPr>
+        <w:t>boolean</w:t>
+      </w:r>
+      <w:proofErr w:type="spellEnd"/>
+      <w:r>
+        <w:rPr>
+          <w:rFonts w:ascii="Consolas" w:hAnsi="Consolas"/>
+          <w:sz w:val="20"/>
+          <w:szCs w:val="20"/>
+        </w:rPr>
+        <w:t>, zda je graf strom</w:t>
       </w:r>
     </w:p>
     <w:p>
@@ -1008,15 +1086,27 @@
           <w:szCs w:val="20"/>
         </w:rPr>
       </w:pPr>
-      <w:r>
-        <w:rPr>
-          <w:rFonts w:ascii="Consolas" w:hAnsi="Consolas"/>
-          <w:b/>
-          <w:bCs/>
-          <w:i/>
-          <w:iCs/>
-        </w:rPr>
-        <w:t xml:space="preserve">find_route </w:t>
+      <w:proofErr w:type="spellStart"/>
+      <w:r>
+        <w:rPr>
+          <w:rFonts w:ascii="Consolas" w:hAnsi="Consolas"/>
+          <w:b/>
+          <w:bCs/>
+          <w:i/>
+          <w:iCs/>
+        </w:rPr>
+        <w:t>find_route</w:t>
+      </w:r>
+      <w:proofErr w:type="spellEnd"/>
+      <w:r>
+        <w:rPr>
+          <w:rFonts w:ascii="Consolas" w:hAnsi="Consolas"/>
+          <w:b/>
+          <w:bCs/>
+          <w:i/>
+          <w:iCs/>
+        </w:rPr>
+        <w:t xml:space="preserve"> </w:t>
       </w:r>
       <w:r>
         <w:rPr>
@@ -1049,7 +1139,43 @@
           <w:sz w:val="20"/>
           <w:szCs w:val="20"/>
         </w:rPr>
-        <w:t>Vrací list of tuples, kde každá položka listu obsahuje id vrcholu a vzdálenost k němu</w:t>
+        <w:t xml:space="preserve">Vrací list </w:t>
+      </w:r>
+      <w:proofErr w:type="spellStart"/>
+      <w:r>
+        <w:rPr>
+          <w:rFonts w:ascii="Consolas" w:hAnsi="Consolas"/>
+          <w:sz w:val="20"/>
+          <w:szCs w:val="20"/>
+        </w:rPr>
+        <w:t>of</w:t>
+      </w:r>
+      <w:proofErr w:type="spellEnd"/>
+      <w:r>
+        <w:rPr>
+          <w:rFonts w:ascii="Consolas" w:hAnsi="Consolas"/>
+          <w:sz w:val="20"/>
+          <w:szCs w:val="20"/>
+        </w:rPr>
+        <w:t xml:space="preserve"> </w:t>
+      </w:r>
+      <w:proofErr w:type="spellStart"/>
+      <w:r>
+        <w:rPr>
+          <w:rFonts w:ascii="Consolas" w:hAnsi="Consolas"/>
+          <w:sz w:val="20"/>
+          <w:szCs w:val="20"/>
+        </w:rPr>
+        <w:t>tuples</w:t>
+      </w:r>
+      <w:proofErr w:type="spellEnd"/>
+      <w:r>
+        <w:rPr>
+          <w:rFonts w:ascii="Consolas" w:hAnsi="Consolas"/>
+          <w:sz w:val="20"/>
+          <w:szCs w:val="20"/>
+        </w:rPr>
+        <w:t>, kde každá položka listu obsahuje id vrcholu a vzdálenost k němu</w:t>
       </w:r>
     </w:p>
     <w:p>
@@ -1065,6 +1191,7 @@
           <w:szCs w:val="20"/>
         </w:rPr>
       </w:pPr>
+      <w:proofErr w:type="spellStart"/>
       <w:r>
         <w:rPr>
           <w:rFonts w:ascii="Consolas" w:hAnsi="Consolas"/>
@@ -1085,6 +1212,7 @@
         </w:rPr>
         <w:t>mport_file</w:t>
       </w:r>
+      <w:proofErr w:type="spellEnd"/>
       <w:r>
         <w:rPr>
           <w:rFonts w:ascii="Consolas" w:hAnsi="Consolas"/>
@@ -1183,7 +1311,25 @@
           <w:sz w:val="20"/>
           <w:szCs w:val="20"/>
         </w:rPr>
-        <w:t xml:space="preserve">  "graph": {</w:t>
+        <w:t xml:space="preserve">  "</w:t>
+      </w:r>
+      <w:proofErr w:type="spellStart"/>
+      <w:r>
+        <w:rPr>
+          <w:rFonts w:ascii="Consolas" w:hAnsi="Consolas"/>
+          <w:sz w:val="20"/>
+          <w:szCs w:val="20"/>
+        </w:rPr>
+        <w:t>graph</w:t>
+      </w:r>
+      <w:proofErr w:type="spellEnd"/>
+      <w:r>
+        <w:rPr>
+          <w:rFonts w:ascii="Consolas" w:hAnsi="Consolas"/>
+          <w:sz w:val="20"/>
+          <w:szCs w:val="20"/>
+        </w:rPr>
+        <w:t>": {</w:t>
       </w:r>
     </w:p>
     <w:p>
@@ -1202,7 +1348,25 @@
           <w:sz w:val="20"/>
           <w:szCs w:val="20"/>
         </w:rPr>
-        <w:t xml:space="preserve">    "vertices": [</w:t>
+        <w:t xml:space="preserve">    "</w:t>
+      </w:r>
+      <w:proofErr w:type="spellStart"/>
+      <w:r>
+        <w:rPr>
+          <w:rFonts w:ascii="Consolas" w:hAnsi="Consolas"/>
+          <w:sz w:val="20"/>
+          <w:szCs w:val="20"/>
+        </w:rPr>
+        <w:t>vertices</w:t>
+      </w:r>
+      <w:proofErr w:type="spellEnd"/>
+      <w:r>
+        <w:rPr>
+          <w:rFonts w:ascii="Consolas" w:hAnsi="Consolas"/>
+          <w:sz w:val="20"/>
+          <w:szCs w:val="20"/>
+        </w:rPr>
+        <w:t>": [</w:t>
       </w:r>
     </w:p>
     <w:p>
@@ -1275,7 +1439,25 @@
           <w:sz w:val="20"/>
           <w:szCs w:val="20"/>
         </w:rPr>
-        <w:t xml:space="preserve">        "name": "</w:t>
+        <w:t xml:space="preserve">        "</w:t>
+      </w:r>
+      <w:proofErr w:type="spellStart"/>
+      <w:r>
+        <w:rPr>
+          <w:rFonts w:ascii="Consolas" w:hAnsi="Consolas"/>
+          <w:sz w:val="20"/>
+          <w:szCs w:val="20"/>
+        </w:rPr>
+        <w:t>name</w:t>
+      </w:r>
+      <w:proofErr w:type="spellEnd"/>
+      <w:r>
+        <w:rPr>
+          <w:rFonts w:ascii="Consolas" w:hAnsi="Consolas"/>
+          <w:sz w:val="20"/>
+          <w:szCs w:val="20"/>
+        </w:rPr>
+        <w:t>": "</w:t>
       </w:r>
       <w:r>
         <w:rPr>
@@ -1381,7 +1563,25 @@
           <w:sz w:val="20"/>
           <w:szCs w:val="20"/>
         </w:rPr>
-        <w:t xml:space="preserve">        "name": "</w:t>
+        <w:t xml:space="preserve">        "</w:t>
+      </w:r>
+      <w:proofErr w:type="spellStart"/>
+      <w:r>
+        <w:rPr>
+          <w:rFonts w:ascii="Consolas" w:hAnsi="Consolas"/>
+          <w:sz w:val="20"/>
+          <w:szCs w:val="20"/>
+        </w:rPr>
+        <w:t>name</w:t>
+      </w:r>
+      <w:proofErr w:type="spellEnd"/>
+      <w:r>
+        <w:rPr>
+          <w:rFonts w:ascii="Consolas" w:hAnsi="Consolas"/>
+          <w:sz w:val="20"/>
+          <w:szCs w:val="20"/>
+        </w:rPr>
+        <w:t>": "</w:t>
       </w:r>
       <w:r>
         <w:rPr>
@@ -1458,7 +1658,25 @@
           <w:sz w:val="20"/>
           <w:szCs w:val="20"/>
         </w:rPr>
-        <w:t xml:space="preserve">    "edges": [</w:t>
+        <w:t xml:space="preserve">    "</w:t>
+      </w:r>
+      <w:proofErr w:type="spellStart"/>
+      <w:r>
+        <w:rPr>
+          <w:rFonts w:ascii="Consolas" w:hAnsi="Consolas"/>
+          <w:sz w:val="20"/>
+          <w:szCs w:val="20"/>
+        </w:rPr>
+        <w:t>edges</w:t>
+      </w:r>
+      <w:proofErr w:type="spellEnd"/>
+      <w:r>
+        <w:rPr>
+          <w:rFonts w:ascii="Consolas" w:hAnsi="Consolas"/>
+          <w:sz w:val="20"/>
+          <w:szCs w:val="20"/>
+        </w:rPr>
+        <w:t>": [</w:t>
       </w:r>
     </w:p>
     <w:p>
@@ -1642,7 +1860,25 @@
           <w:sz w:val="20"/>
           <w:szCs w:val="20"/>
         </w:rPr>
-        <w:t xml:space="preserve">        "weight": 120</w:t>
+        <w:t xml:space="preserve">        "</w:t>
+      </w:r>
+      <w:proofErr w:type="spellStart"/>
+      <w:r>
+        <w:rPr>
+          <w:rFonts w:ascii="Consolas" w:hAnsi="Consolas"/>
+          <w:sz w:val="20"/>
+          <w:szCs w:val="20"/>
+        </w:rPr>
+        <w:t>weight</w:t>
+      </w:r>
+      <w:proofErr w:type="spellEnd"/>
+      <w:r>
+        <w:rPr>
+          <w:rFonts w:ascii="Consolas" w:hAnsi="Consolas"/>
+          <w:sz w:val="20"/>
+          <w:szCs w:val="20"/>
+        </w:rPr>
+        <w:t>": 120</w:t>
       </w:r>
     </w:p>
     <w:p>
@@ -1677,15 +1913,27 @@
           <w:szCs w:val="20"/>
         </w:rPr>
       </w:pPr>
-      <w:r>
-        <w:rPr>
-          <w:rFonts w:ascii="Consolas" w:hAnsi="Consolas"/>
-          <w:b/>
-          <w:bCs/>
-          <w:i/>
-          <w:iCs/>
-        </w:rPr>
-        <w:t>export_file()</w:t>
+      <w:proofErr w:type="spellStart"/>
+      <w:r>
+        <w:rPr>
+          <w:rFonts w:ascii="Consolas" w:hAnsi="Consolas"/>
+          <w:b/>
+          <w:bCs/>
+          <w:i/>
+          <w:iCs/>
+        </w:rPr>
+        <w:t>export_file</w:t>
+      </w:r>
+      <w:proofErr w:type="spellEnd"/>
+      <w:r>
+        <w:rPr>
+          <w:rFonts w:ascii="Consolas" w:hAnsi="Consolas"/>
+          <w:b/>
+          <w:bCs/>
+          <w:i/>
+          <w:iCs/>
+        </w:rPr>
+        <w:t>()</w:t>
       </w:r>
     </w:p>
     <w:p>
@@ -1723,6 +1971,7 @@
           <w:szCs w:val="20"/>
         </w:rPr>
       </w:pPr>
+      <w:proofErr w:type="spellStart"/>
       <w:r>
         <w:rPr>
           <w:rFonts w:ascii="Consolas" w:hAnsi="Consolas"/>
@@ -1733,6 +1982,7 @@
         </w:rPr>
         <w:t>contains_cycle</w:t>
       </w:r>
+      <w:proofErr w:type="spellEnd"/>
       <w:r>
         <w:rPr>
           <w:rFonts w:ascii="Consolas" w:hAnsi="Consolas"/>
@@ -1779,6 +2029,7 @@
           <w:szCs w:val="20"/>
         </w:rPr>
       </w:pPr>
+      <w:proofErr w:type="spellStart"/>
       <w:r>
         <w:rPr>
           <w:rFonts w:ascii="Consolas" w:hAnsi="Consolas"/>
@@ -1789,6 +2040,7 @@
         </w:rPr>
         <w:t>get_neighbours</w:t>
       </w:r>
+      <w:proofErr w:type="spellEnd"/>
       <w:r>
         <w:rPr>
           <w:rFonts w:ascii="Consolas" w:hAnsi="Consolas"/>
@@ -1829,15 +2081,7 @@
           <w:sz w:val="20"/>
           <w:szCs w:val="20"/>
         </w:rPr>
-        <w:t>Vrací</w:t>
-      </w:r>
-      <w:r>
-        <w:rPr>
-          <w:rFonts w:ascii="Consolas" w:hAnsi="Consolas"/>
-          <w:sz w:val="20"/>
-          <w:szCs w:val="20"/>
-        </w:rPr>
-        <w:t xml:space="preserve"> sousedy vrcholu a ohodnocení hran k</w:t>
+        <w:t>Vrací sousedy vrcholu a ohodnocení hran k</w:t>
       </w:r>
       <w:r>
         <w:rPr>
@@ -1869,6 +2113,7 @@
           <w:szCs w:val="20"/>
         </w:rPr>
       </w:pPr>
+      <w:proofErr w:type="spellStart"/>
       <w:r>
         <w:rPr>
           <w:rFonts w:ascii="Consolas" w:hAnsi="Consolas"/>
@@ -1879,6 +2124,7 @@
         </w:rPr>
         <w:t>get_vertexEdges</w:t>
       </w:r>
+      <w:proofErr w:type="spellEnd"/>
       <w:r>
         <w:rPr>
           <w:rFonts w:ascii="Consolas" w:hAnsi="Consolas"/>
@@ -1919,15 +2165,7 @@
           <w:sz w:val="20"/>
           <w:szCs w:val="20"/>
         </w:rPr>
-        <w:t xml:space="preserve">Vrací </w:t>
-      </w:r>
-      <w:r>
-        <w:rPr>
-          <w:rFonts w:ascii="Consolas" w:hAnsi="Consolas"/>
-          <w:sz w:val="20"/>
-          <w:szCs w:val="20"/>
-        </w:rPr>
-        <w:t>hrany vedoucí od vrcholu</w:t>
+        <w:t>Vrací hrany vedoucí od vrcholu</w:t>
       </w:r>
     </w:p>
     <w:p>
@@ -1943,6 +2181,7 @@
           <w:szCs w:val="20"/>
         </w:rPr>
       </w:pPr>
+      <w:proofErr w:type="spellStart"/>
       <w:r>
         <w:rPr>
           <w:rFonts w:ascii="Consolas" w:hAnsi="Consolas"/>
@@ -1953,6 +2192,7 @@
         </w:rPr>
         <w:t>get_vertexByIndex</w:t>
       </w:r>
+      <w:proofErr w:type="spellEnd"/>
       <w:r>
         <w:rPr>
           <w:rFonts w:ascii="Consolas" w:hAnsi="Consolas"/>
@@ -1993,15 +2233,7 @@
           <w:sz w:val="20"/>
           <w:szCs w:val="20"/>
         </w:rPr>
-        <w:t xml:space="preserve">Vrací </w:t>
-      </w:r>
-      <w:r>
-        <w:rPr>
-          <w:rFonts w:ascii="Consolas" w:hAnsi="Consolas"/>
-          <w:sz w:val="20"/>
-          <w:szCs w:val="20"/>
-        </w:rPr>
-        <w:t>vrchol podle indexu v matici sousednosti</w:t>
+        <w:t>Vrací vrchol podle indexu v matici sousednosti</w:t>
       </w:r>
     </w:p>
     <w:p>
@@ -2017,15 +2249,27 @@
           <w:szCs w:val="20"/>
         </w:rPr>
       </w:pPr>
-      <w:r>
-        <w:rPr>
-          <w:rFonts w:ascii="Consolas" w:hAnsi="Consolas"/>
-          <w:b/>
-          <w:bCs/>
-          <w:i/>
-          <w:iCs/>
-        </w:rPr>
-        <w:t>clear()</w:t>
+      <w:proofErr w:type="spellStart"/>
+      <w:r>
+        <w:rPr>
+          <w:rFonts w:ascii="Consolas" w:hAnsi="Consolas"/>
+          <w:b/>
+          <w:bCs/>
+          <w:i/>
+          <w:iCs/>
+        </w:rPr>
+        <w:t>clear</w:t>
+      </w:r>
+      <w:proofErr w:type="spellEnd"/>
+      <w:r>
+        <w:rPr>
+          <w:rFonts w:ascii="Consolas" w:hAnsi="Consolas"/>
+          <w:b/>
+          <w:bCs/>
+          <w:i/>
+          <w:iCs/>
+        </w:rPr>
+        <w:t>()</w:t>
       </w:r>
     </w:p>
     <w:p>
@@ -2063,15 +2307,27 @@
           <w:szCs w:val="20"/>
         </w:rPr>
       </w:pPr>
-      <w:r>
-        <w:rPr>
-          <w:rFonts w:ascii="Consolas" w:hAnsi="Consolas"/>
-          <w:b/>
-          <w:bCs/>
-          <w:i/>
-          <w:iCs/>
-        </w:rPr>
-        <w:t>print()</w:t>
+      <w:proofErr w:type="spellStart"/>
+      <w:r>
+        <w:rPr>
+          <w:rFonts w:ascii="Consolas" w:hAnsi="Consolas"/>
+          <w:b/>
+          <w:bCs/>
+          <w:i/>
+          <w:iCs/>
+        </w:rPr>
+        <w:t>print</w:t>
+      </w:r>
+      <w:proofErr w:type="spellEnd"/>
+      <w:r>
+        <w:rPr>
+          <w:rFonts w:ascii="Consolas" w:hAnsi="Consolas"/>
+          <w:b/>
+          <w:bCs/>
+          <w:i/>
+          <w:iCs/>
+        </w:rPr>
+        <w:t>()</w:t>
       </w:r>
     </w:p>
     <w:p>
@@ -2109,15 +2365,27 @@
           <w:szCs w:val="20"/>
         </w:rPr>
       </w:pPr>
-      <w:r>
-        <w:rPr>
-          <w:rFonts w:ascii="Consolas" w:hAnsi="Consolas"/>
-          <w:b/>
-          <w:bCs/>
-          <w:i/>
-          <w:iCs/>
-        </w:rPr>
-        <w:t>clone()</w:t>
+      <w:proofErr w:type="spellStart"/>
+      <w:r>
+        <w:rPr>
+          <w:rFonts w:ascii="Consolas" w:hAnsi="Consolas"/>
+          <w:b/>
+          <w:bCs/>
+          <w:i/>
+          <w:iCs/>
+        </w:rPr>
+        <w:t>clone</w:t>
+      </w:r>
+      <w:proofErr w:type="spellEnd"/>
+      <w:r>
+        <w:rPr>
+          <w:rFonts w:ascii="Consolas" w:hAnsi="Consolas"/>
+          <w:b/>
+          <w:bCs/>
+          <w:i/>
+          <w:iCs/>
+        </w:rPr>
+        <w:t>()</w:t>
       </w:r>
     </w:p>
     <w:p>
@@ -2133,13 +2401,23 @@
           <w:szCs w:val="20"/>
         </w:rPr>
       </w:pPr>
-      <w:r>
-        <w:rPr>
-          <w:rFonts w:ascii="Consolas" w:hAnsi="Consolas"/>
-          <w:sz w:val="20"/>
-          <w:szCs w:val="20"/>
-        </w:rPr>
-        <w:t>Deepcopy instance</w:t>
+      <w:proofErr w:type="spellStart"/>
+      <w:r>
+        <w:rPr>
+          <w:rFonts w:ascii="Consolas" w:hAnsi="Consolas"/>
+          <w:sz w:val="20"/>
+          <w:szCs w:val="20"/>
+        </w:rPr>
+        <w:t>Deepcopy</w:t>
+      </w:r>
+      <w:proofErr w:type="spellEnd"/>
+      <w:r>
+        <w:rPr>
+          <w:rFonts w:ascii="Consolas" w:hAnsi="Consolas"/>
+          <w:sz w:val="20"/>
+          <w:szCs w:val="20"/>
+        </w:rPr>
+        <w:t xml:space="preserve"> instance</w:t>
       </w:r>
     </w:p>
     <w:p>
@@ -2157,6 +2435,7 @@
           <w:iCs/>
         </w:rPr>
       </w:pPr>
+      <w:proofErr w:type="spellStart"/>
       <w:r>
         <w:rPr>
           <w:rFonts w:ascii="Consolas" w:hAnsi="Consolas"/>
@@ -2167,6 +2446,7 @@
         </w:rPr>
         <w:t>Edge</w:t>
       </w:r>
+      <w:proofErr w:type="spellEnd"/>
     </w:p>
     <w:p>
       <w:pPr>
@@ -2205,11 +2485,19 @@
           <w:iCs/>
         </w:rPr>
       </w:pPr>
-      <w:r>
-        <w:rPr>
-          <w:rFonts w:ascii="Consolas" w:hAnsi="Consolas"/>
-        </w:rPr>
-        <w:t>Props:</w:t>
+      <w:proofErr w:type="spellStart"/>
+      <w:r>
+        <w:rPr>
+          <w:rFonts w:ascii="Consolas" w:hAnsi="Consolas"/>
+        </w:rPr>
+        <w:t>Props</w:t>
+      </w:r>
+      <w:proofErr w:type="spellEnd"/>
+      <w:r>
+        <w:rPr>
+          <w:rFonts w:ascii="Consolas" w:hAnsi="Consolas"/>
+        </w:rPr>
+        <w:t>:</w:t>
       </w:r>
     </w:p>
     <w:p>
@@ -2321,6 +2609,7 @@
           <w:szCs w:val="20"/>
         </w:rPr>
       </w:pPr>
+      <w:proofErr w:type="spellStart"/>
       <w:r>
         <w:rPr>
           <w:rFonts w:ascii="Consolas" w:hAnsi="Consolas"/>
@@ -2331,6 +2620,7 @@
         </w:rPr>
         <w:t>weight</w:t>
       </w:r>
+      <w:proofErr w:type="spellEnd"/>
     </w:p>
     <w:p>
       <w:pPr>
@@ -2417,11 +2707,19 @@
           <w:iCs/>
         </w:rPr>
       </w:pPr>
-      <w:r>
-        <w:rPr>
-          <w:rFonts w:ascii="Consolas" w:hAnsi="Consolas"/>
-        </w:rPr>
-        <w:t>Props:</w:t>
+      <w:proofErr w:type="spellStart"/>
+      <w:r>
+        <w:rPr>
+          <w:rFonts w:ascii="Consolas" w:hAnsi="Consolas"/>
+        </w:rPr>
+        <w:t>Props</w:t>
+      </w:r>
+      <w:proofErr w:type="spellEnd"/>
+      <w:r>
+        <w:rPr>
+          <w:rFonts w:ascii="Consolas" w:hAnsi="Consolas"/>
+        </w:rPr>
+        <w:t>:</w:t>
       </w:r>
     </w:p>
     <w:p>
@@ -2533,6 +2831,7 @@
           <w:szCs w:val="20"/>
         </w:rPr>
       </w:pPr>
+      <w:proofErr w:type="spellStart"/>
       <w:r>
         <w:rPr>
           <w:rFonts w:ascii="Consolas" w:hAnsi="Consolas"/>
@@ -2543,6 +2842,7 @@
         </w:rPr>
         <w:t>name</w:t>
       </w:r>
+      <w:proofErr w:type="spellEnd"/>
     </w:p>
     <w:p>
       <w:pPr>
@@ -2641,11 +2941,19 @@
           <w:iCs/>
         </w:rPr>
       </w:pPr>
-      <w:r>
-        <w:rPr>
-          <w:rFonts w:ascii="Consolas" w:hAnsi="Consolas"/>
-        </w:rPr>
-        <w:t>Props:</w:t>
+      <w:proofErr w:type="spellStart"/>
+      <w:r>
+        <w:rPr>
+          <w:rFonts w:ascii="Consolas" w:hAnsi="Consolas"/>
+        </w:rPr>
+        <w:t>Props</w:t>
+      </w:r>
+      <w:proofErr w:type="spellEnd"/>
+      <w:r>
+        <w:rPr>
+          <w:rFonts w:ascii="Consolas" w:hAnsi="Consolas"/>
+        </w:rPr>
+        <w:t>:</w:t>
       </w:r>
     </w:p>
     <w:p>
@@ -2663,6 +2971,7 @@
           <w:iCs/>
         </w:rPr>
       </w:pPr>
+      <w:proofErr w:type="spellStart"/>
       <w:r>
         <w:rPr>
           <w:rFonts w:ascii="Consolas" w:hAnsi="Consolas"/>
@@ -2673,6 +2982,7 @@
         </w:rPr>
         <w:t>array</w:t>
       </w:r>
+      <w:proofErr w:type="spellEnd"/>
     </w:p>
     <w:p>
       <w:pPr>
@@ -2735,6 +3045,7 @@
           <w:iCs/>
         </w:rPr>
       </w:pPr>
+      <w:proofErr w:type="spellStart"/>
       <w:r>
         <w:rPr>
           <w:rFonts w:ascii="Consolas" w:hAnsi="Consolas"/>
@@ -2745,6 +3056,7 @@
         </w:rPr>
         <w:t>load</w:t>
       </w:r>
+      <w:proofErr w:type="spellEnd"/>
       <w:r>
         <w:rPr>
           <w:rFonts w:ascii="Consolas" w:hAnsi="Consolas"/>
@@ -2825,16 +3137,18 @@
           <w:iCs/>
         </w:rPr>
       </w:pPr>
-      <w:r>
-        <w:rPr>
-          <w:rFonts w:ascii="Consolas" w:hAnsi="Consolas"/>
-          <w:b/>
-          <w:bCs/>
-          <w:i/>
-          <w:iCs/>
-        </w:rPr>
-        <w:t>REF</w:t>
-      </w:r>
+      <w:proofErr w:type="spellStart"/>
+      <w:r>
+        <w:rPr>
+          <w:rFonts w:ascii="Consolas" w:hAnsi="Consolas"/>
+          <w:b/>
+          <w:bCs/>
+          <w:i/>
+          <w:iCs/>
+        </w:rPr>
+        <w:t>can_multiply</w:t>
+      </w:r>
+      <w:proofErr w:type="spellEnd"/>
       <w:r>
         <w:rPr>
           <w:rFonts w:ascii="Consolas" w:hAnsi="Consolas"/>
@@ -2865,7 +3179,23 @@
           <w:sz w:val="20"/>
           <w:szCs w:val="20"/>
         </w:rPr>
-        <w:t>Úprava do REF tvaru</w:t>
+        <w:t>Vrací, zda l</w:t>
+      </w:r>
+      <w:r>
+        <w:rPr>
+          <w:rFonts w:ascii="Consolas" w:hAnsi="Consolas"/>
+          <w:sz w:val="20"/>
+          <w:szCs w:val="20"/>
+        </w:rPr>
+        <w:t>ze matice nás</w:t>
+      </w:r>
+      <w:r>
+        <w:rPr>
+          <w:rFonts w:ascii="Consolas" w:hAnsi="Consolas"/>
+          <w:sz w:val="20"/>
+          <w:szCs w:val="20"/>
+        </w:rPr>
+        <w:t>obit</w:t>
       </w:r>
     </w:p>
     <w:p>
@@ -2883,16 +3213,18 @@
           <w:iCs/>
         </w:rPr>
       </w:pPr>
-      <w:r>
-        <w:rPr>
-          <w:rFonts w:ascii="Consolas" w:hAnsi="Consolas"/>
-          <w:b/>
-          <w:bCs/>
-          <w:i/>
-          <w:iCs/>
-        </w:rPr>
-        <w:t>RREF</w:t>
-      </w:r>
+      <w:proofErr w:type="spellStart"/>
+      <w:r>
+        <w:rPr>
+          <w:rFonts w:ascii="Consolas" w:hAnsi="Consolas"/>
+          <w:b/>
+          <w:bCs/>
+          <w:i/>
+          <w:iCs/>
+        </w:rPr>
+        <w:t>multiply_left</w:t>
+      </w:r>
+      <w:proofErr w:type="spellEnd"/>
       <w:r>
         <w:rPr>
           <w:rFonts w:ascii="Consolas" w:hAnsi="Consolas"/>
@@ -2923,23 +3255,7 @@
           <w:sz w:val="20"/>
           <w:szCs w:val="20"/>
         </w:rPr>
-        <w:t>Úprava do R</w:t>
-      </w:r>
-      <w:r>
-        <w:rPr>
-          <w:rFonts w:ascii="Consolas" w:hAnsi="Consolas"/>
-          <w:sz w:val="20"/>
-          <w:szCs w:val="20"/>
-        </w:rPr>
-        <w:t>R</w:t>
-      </w:r>
-      <w:r>
-        <w:rPr>
-          <w:rFonts w:ascii="Consolas" w:hAnsi="Consolas"/>
-          <w:sz w:val="20"/>
-          <w:szCs w:val="20"/>
-        </w:rPr>
-        <w:t>EF tvaru</w:t>
+        <w:t>Násobit matici zleva</w:t>
       </w:r>
     </w:p>
     <w:p>
@@ -2957,16 +3273,28 @@
           <w:iCs/>
         </w:rPr>
       </w:pPr>
-      <w:r>
-        <w:rPr>
-          <w:rFonts w:ascii="Consolas" w:hAnsi="Consolas"/>
-          <w:b/>
-          <w:bCs/>
-          <w:i/>
-          <w:iCs/>
-        </w:rPr>
-        <w:t>can_multiply</w:t>
-      </w:r>
+      <w:proofErr w:type="spellStart"/>
+      <w:r>
+        <w:rPr>
+          <w:rFonts w:ascii="Consolas" w:hAnsi="Consolas"/>
+          <w:b/>
+          <w:bCs/>
+          <w:i/>
+          <w:iCs/>
+        </w:rPr>
+        <w:t>multiply_</w:t>
+      </w:r>
+      <w:r>
+        <w:rPr>
+          <w:rFonts w:ascii="Consolas" w:hAnsi="Consolas"/>
+          <w:b/>
+          <w:bCs/>
+          <w:i/>
+          <w:iCs/>
+        </w:rPr>
+        <w:t>right</w:t>
+      </w:r>
+      <w:proofErr w:type="spellEnd"/>
       <w:r>
         <w:rPr>
           <w:rFonts w:ascii="Consolas" w:hAnsi="Consolas"/>
@@ -2997,23 +3325,7 @@
           <w:sz w:val="20"/>
           <w:szCs w:val="20"/>
         </w:rPr>
-        <w:t>Vrací, zda l</w:t>
-      </w:r>
-      <w:r>
-        <w:rPr>
-          <w:rFonts w:ascii="Consolas" w:hAnsi="Consolas"/>
-          <w:sz w:val="20"/>
-          <w:szCs w:val="20"/>
-        </w:rPr>
-        <w:t>ze matice nás</w:t>
-      </w:r>
-      <w:r>
-        <w:rPr>
-          <w:rFonts w:ascii="Consolas" w:hAnsi="Consolas"/>
-          <w:sz w:val="20"/>
-          <w:szCs w:val="20"/>
-        </w:rPr>
-        <w:t>obit</w:t>
+        <w:t>Násobit matici zprava</w:t>
       </w:r>
     </w:p>
     <w:p>
@@ -3031,16 +3343,18 @@
           <w:iCs/>
         </w:rPr>
       </w:pPr>
-      <w:r>
-        <w:rPr>
-          <w:rFonts w:ascii="Consolas" w:hAnsi="Consolas"/>
-          <w:b/>
-          <w:bCs/>
-          <w:i/>
-          <w:iCs/>
-        </w:rPr>
-        <w:t>multiply_left</w:t>
-      </w:r>
+      <w:proofErr w:type="spellStart"/>
+      <w:r>
+        <w:rPr>
+          <w:rFonts w:ascii="Consolas" w:hAnsi="Consolas"/>
+          <w:b/>
+          <w:bCs/>
+          <w:i/>
+          <w:iCs/>
+        </w:rPr>
+        <w:t>add</w:t>
+      </w:r>
+      <w:proofErr w:type="spellEnd"/>
       <w:r>
         <w:rPr>
           <w:rFonts w:ascii="Consolas" w:hAnsi="Consolas"/>
@@ -3071,7 +3385,7 @@
           <w:sz w:val="20"/>
           <w:szCs w:val="20"/>
         </w:rPr>
-        <w:t>Násobit matici zleva</w:t>
+        <w:t>Přičíst matici</w:t>
       </w:r>
     </w:p>
     <w:p>
@@ -3089,26 +3403,18 @@
           <w:iCs/>
         </w:rPr>
       </w:pPr>
-      <w:r>
-        <w:rPr>
-          <w:rFonts w:ascii="Consolas" w:hAnsi="Consolas"/>
-          <w:b/>
-          <w:bCs/>
-          <w:i/>
-          <w:iCs/>
-        </w:rPr>
-        <w:t>multiply_</w:t>
-      </w:r>
-      <w:r>
-        <w:rPr>
-          <w:rFonts w:ascii="Consolas" w:hAnsi="Consolas"/>
-          <w:b/>
-          <w:bCs/>
-          <w:i/>
-          <w:iCs/>
-        </w:rPr>
-        <w:t>right</w:t>
-      </w:r>
+      <w:proofErr w:type="spellStart"/>
+      <w:r>
+        <w:rPr>
+          <w:rFonts w:ascii="Consolas" w:hAnsi="Consolas"/>
+          <w:b/>
+          <w:bCs/>
+          <w:i/>
+          <w:iCs/>
+        </w:rPr>
+        <w:t>substract</w:t>
+      </w:r>
+      <w:proofErr w:type="spellEnd"/>
       <w:r>
         <w:rPr>
           <w:rFonts w:ascii="Consolas" w:hAnsi="Consolas"/>
@@ -3139,7 +3445,7 @@
           <w:sz w:val="20"/>
           <w:szCs w:val="20"/>
         </w:rPr>
-        <w:t>Násobit matici zprava</w:t>
+        <w:t>Odečíst matici</w:t>
       </w:r>
     </w:p>
     <w:p>
@@ -3157,16 +3463,18 @@
           <w:iCs/>
         </w:rPr>
       </w:pPr>
-      <w:r>
-        <w:rPr>
-          <w:rFonts w:ascii="Consolas" w:hAnsi="Consolas"/>
-          <w:b/>
-          <w:bCs/>
-          <w:i/>
-          <w:iCs/>
-        </w:rPr>
-        <w:t>add</w:t>
-      </w:r>
+      <w:proofErr w:type="spellStart"/>
+      <w:r>
+        <w:rPr>
+          <w:rFonts w:ascii="Consolas" w:hAnsi="Consolas"/>
+          <w:b/>
+          <w:bCs/>
+          <w:i/>
+          <w:iCs/>
+        </w:rPr>
+        <w:t>get_value</w:t>
+      </w:r>
+      <w:proofErr w:type="spellEnd"/>
       <w:r>
         <w:rPr>
           <w:rFonts w:ascii="Consolas" w:hAnsi="Consolas"/>
@@ -3197,7 +3505,7 @@
           <w:sz w:val="20"/>
           <w:szCs w:val="20"/>
         </w:rPr>
-        <w:t>Přičíst matici</w:t>
+        <w:t>Hodnota matice v konkrétním řádku a sloupci</w:t>
       </w:r>
     </w:p>
     <w:p>
@@ -3215,16 +3523,18 @@
           <w:iCs/>
         </w:rPr>
       </w:pPr>
-      <w:r>
-        <w:rPr>
-          <w:rFonts w:ascii="Consolas" w:hAnsi="Consolas"/>
-          <w:b/>
-          <w:bCs/>
-          <w:i/>
-          <w:iCs/>
-        </w:rPr>
-        <w:t>substract</w:t>
-      </w:r>
+      <w:proofErr w:type="spellStart"/>
+      <w:r>
+        <w:rPr>
+          <w:rFonts w:ascii="Consolas" w:hAnsi="Consolas"/>
+          <w:b/>
+          <w:bCs/>
+          <w:i/>
+          <w:iCs/>
+        </w:rPr>
+        <w:t>multiply_constant</w:t>
+      </w:r>
+      <w:proofErr w:type="spellEnd"/>
       <w:r>
         <w:rPr>
           <w:rFonts w:ascii="Consolas" w:hAnsi="Consolas"/>
@@ -3255,7 +3565,15 @@
           <w:sz w:val="20"/>
           <w:szCs w:val="20"/>
         </w:rPr>
-        <w:t>Odečíst matici</w:t>
+        <w:t>Vy</w:t>
+      </w:r>
+      <w:r>
+        <w:rPr>
+          <w:rFonts w:ascii="Consolas" w:hAnsi="Consolas"/>
+          <w:sz w:val="20"/>
+          <w:szCs w:val="20"/>
+        </w:rPr>
+        <w:t>násobit matici konstantou</w:t>
       </w:r>
     </w:p>
     <w:p>
@@ -3273,16 +3591,18 @@
           <w:iCs/>
         </w:rPr>
       </w:pPr>
-      <w:r>
-        <w:rPr>
-          <w:rFonts w:ascii="Consolas" w:hAnsi="Consolas"/>
-          <w:b/>
-          <w:bCs/>
-          <w:i/>
-          <w:iCs/>
-        </w:rPr>
-        <w:t>get_value</w:t>
-      </w:r>
+      <w:proofErr w:type="spellStart"/>
+      <w:r>
+        <w:rPr>
+          <w:rFonts w:ascii="Consolas" w:hAnsi="Consolas"/>
+          <w:b/>
+          <w:bCs/>
+          <w:i/>
+          <w:iCs/>
+        </w:rPr>
+        <w:t>transpose</w:t>
+      </w:r>
+      <w:proofErr w:type="spellEnd"/>
       <w:r>
         <w:rPr>
           <w:rFonts w:ascii="Consolas" w:hAnsi="Consolas"/>
@@ -3313,7 +3633,7 @@
           <w:sz w:val="20"/>
           <w:szCs w:val="20"/>
         </w:rPr>
-        <w:t>Hodnota matice v konkrétním řádku a sloupci</w:t>
+        <w:t>Transponovat matici</w:t>
       </w:r>
     </w:p>
     <w:p>
@@ -3331,16 +3651,18 @@
           <w:iCs/>
         </w:rPr>
       </w:pPr>
-      <w:r>
-        <w:rPr>
-          <w:rFonts w:ascii="Consolas" w:hAnsi="Consolas"/>
-          <w:b/>
-          <w:bCs/>
-          <w:i/>
-          <w:iCs/>
-        </w:rPr>
-        <w:t>multiply_constant</w:t>
-      </w:r>
+      <w:proofErr w:type="spellStart"/>
+      <w:r>
+        <w:rPr>
+          <w:rFonts w:ascii="Consolas" w:hAnsi="Consolas"/>
+          <w:b/>
+          <w:bCs/>
+          <w:i/>
+          <w:iCs/>
+        </w:rPr>
+        <w:t>to_string</w:t>
+      </w:r>
+      <w:proofErr w:type="spellEnd"/>
       <w:r>
         <w:rPr>
           <w:rFonts w:ascii="Consolas" w:hAnsi="Consolas"/>
@@ -3371,15 +3693,7 @@
           <w:sz w:val="20"/>
           <w:szCs w:val="20"/>
         </w:rPr>
-        <w:t>Vy</w:t>
-      </w:r>
-      <w:r>
-        <w:rPr>
-          <w:rFonts w:ascii="Consolas" w:hAnsi="Consolas"/>
-          <w:sz w:val="20"/>
-          <w:szCs w:val="20"/>
-        </w:rPr>
-        <w:t>násobit matici konstantou</w:t>
+        <w:t>Převede matici na textový výstup</w:t>
       </w:r>
     </w:p>
     <w:p>
@@ -3391,22 +3705,22 @@
         </w:numPr>
         <w:rPr>
           <w:rFonts w:ascii="Consolas" w:hAnsi="Consolas"/>
-          <w:b/>
-          <w:bCs/>
-          <w:i/>
-          <w:iCs/>
-        </w:rPr>
-      </w:pPr>
-      <w:r>
-        <w:rPr>
-          <w:rFonts w:ascii="Consolas" w:hAnsi="Consolas"/>
-          <w:b/>
-          <w:bCs/>
-          <w:i/>
-          <w:iCs/>
-        </w:rPr>
-        <w:t>transpose</w:t>
-      </w:r>
+          <w:sz w:val="20"/>
+          <w:szCs w:val="20"/>
+        </w:rPr>
+      </w:pPr>
+      <w:proofErr w:type="spellStart"/>
+      <w:r>
+        <w:rPr>
+          <w:rFonts w:ascii="Consolas" w:hAnsi="Consolas"/>
+          <w:b/>
+          <w:bCs/>
+          <w:i/>
+          <w:iCs/>
+        </w:rPr>
+        <w:t>clone</w:t>
+      </w:r>
+      <w:proofErr w:type="spellEnd"/>
       <w:r>
         <w:rPr>
           <w:rFonts w:ascii="Consolas" w:hAnsi="Consolas"/>
@@ -3431,117 +3745,23 @@
           <w:szCs w:val="20"/>
         </w:rPr>
       </w:pPr>
-      <w:r>
-        <w:rPr>
-          <w:rFonts w:ascii="Consolas" w:hAnsi="Consolas"/>
-          <w:sz w:val="20"/>
-          <w:szCs w:val="20"/>
-        </w:rPr>
-        <w:t>Transponovat matici</w:t>
-      </w:r>
-    </w:p>
-    <w:p>
-      <w:pPr>
-        <w:pStyle w:val="Odstavecseseznamem"/>
-        <w:numPr>
-          <w:ilvl w:val="4"/>
-          <w:numId w:val="5"/>
-        </w:numPr>
-        <w:rPr>
-          <w:rFonts w:ascii="Consolas" w:hAnsi="Consolas"/>
-          <w:b/>
-          <w:bCs/>
-          <w:i/>
-          <w:iCs/>
-        </w:rPr>
-      </w:pPr>
-      <w:r>
-        <w:rPr>
-          <w:rFonts w:ascii="Consolas" w:hAnsi="Consolas"/>
-          <w:b/>
-          <w:bCs/>
-          <w:i/>
-          <w:iCs/>
-        </w:rPr>
-        <w:t>to_string</w:t>
-      </w:r>
-      <w:r>
-        <w:rPr>
-          <w:rFonts w:ascii="Consolas" w:hAnsi="Consolas"/>
-          <w:b/>
-          <w:bCs/>
-          <w:i/>
-          <w:iCs/>
-        </w:rPr>
-        <w:t>()</w:t>
-      </w:r>
-    </w:p>
-    <w:p>
-      <w:pPr>
-        <w:pStyle w:val="Odstavecseseznamem"/>
-        <w:numPr>
-          <w:ilvl w:val="5"/>
-          <w:numId w:val="5"/>
-        </w:numPr>
-        <w:rPr>
-          <w:rFonts w:ascii="Consolas" w:hAnsi="Consolas"/>
-          <w:sz w:val="20"/>
-          <w:szCs w:val="20"/>
-        </w:rPr>
-      </w:pPr>
-      <w:r>
-        <w:rPr>
-          <w:rFonts w:ascii="Consolas" w:hAnsi="Consolas"/>
-          <w:sz w:val="20"/>
-          <w:szCs w:val="20"/>
-        </w:rPr>
-        <w:t>Převede matici na textový výstup</w:t>
-      </w:r>
-    </w:p>
-    <w:p>
-      <w:pPr>
-        <w:pStyle w:val="Odstavecseseznamem"/>
-        <w:numPr>
-          <w:ilvl w:val="4"/>
-          <w:numId w:val="5"/>
-        </w:numPr>
-        <w:rPr>
-          <w:rFonts w:ascii="Consolas" w:hAnsi="Consolas"/>
-          <w:sz w:val="20"/>
-          <w:szCs w:val="20"/>
-        </w:rPr>
-      </w:pPr>
-      <w:r>
-        <w:rPr>
-          <w:rFonts w:ascii="Consolas" w:hAnsi="Consolas"/>
-          <w:b/>
-          <w:bCs/>
-          <w:i/>
-          <w:iCs/>
-        </w:rPr>
-        <w:t>clone()</w:t>
-      </w:r>
-    </w:p>
-    <w:p>
-      <w:pPr>
-        <w:pStyle w:val="Odstavecseseznamem"/>
-        <w:numPr>
-          <w:ilvl w:val="5"/>
-          <w:numId w:val="5"/>
-        </w:numPr>
-        <w:rPr>
-          <w:rFonts w:ascii="Consolas" w:hAnsi="Consolas"/>
-          <w:sz w:val="20"/>
-          <w:szCs w:val="20"/>
-        </w:rPr>
-      </w:pPr>
-      <w:r>
-        <w:rPr>
-          <w:rFonts w:ascii="Consolas" w:hAnsi="Consolas"/>
-          <w:sz w:val="20"/>
-          <w:szCs w:val="20"/>
-        </w:rPr>
-        <w:t>Deepcopy instance</w:t>
+      <w:proofErr w:type="spellStart"/>
+      <w:r>
+        <w:rPr>
+          <w:rFonts w:ascii="Consolas" w:hAnsi="Consolas"/>
+          <w:sz w:val="20"/>
+          <w:szCs w:val="20"/>
+        </w:rPr>
+        <w:t>Deepcopy</w:t>
+      </w:r>
+      <w:proofErr w:type="spellEnd"/>
+      <w:r>
+        <w:rPr>
+          <w:rFonts w:ascii="Consolas" w:hAnsi="Consolas"/>
+          <w:sz w:val="20"/>
+          <w:szCs w:val="20"/>
+        </w:rPr>
+        <w:t xml:space="preserve"> instance</w:t>
       </w:r>
     </w:p>
     <w:p>
@@ -3575,8 +3795,13 @@
           <w:numId w:val="6"/>
         </w:numPr>
       </w:pPr>
-      <w:r>
-        <w:t>matrix.new – nová instance matice</w:t>
+      <w:proofErr w:type="spellStart"/>
+      <w:r>
+        <w:t>matrix.new</w:t>
+      </w:r>
+      <w:proofErr w:type="spellEnd"/>
+      <w:r>
+        <w:t xml:space="preserve"> – nová instance matice</w:t>
       </w:r>
     </w:p>
     <w:p>
@@ -3587,8 +3812,13 @@
           <w:numId w:val="6"/>
         </w:numPr>
       </w:pPr>
-      <w:r>
-        <w:t>matrix.print – zobrazí aktuální instanci</w:t>
+      <w:proofErr w:type="spellStart"/>
+      <w:r>
+        <w:t>matrix.print</w:t>
+      </w:r>
+      <w:proofErr w:type="spellEnd"/>
+      <w:r>
+        <w:t xml:space="preserve"> – zobrazí aktuální instanci</w:t>
       </w:r>
     </w:p>
     <w:p>
@@ -3599,8 +3829,13 @@
           <w:numId w:val="6"/>
         </w:numPr>
       </w:pPr>
-      <w:r>
-        <w:t>matrix.load – načte matici ze vstupu ve formátu [1,1,1;2,2,2]</w:t>
+      <w:proofErr w:type="spellStart"/>
+      <w:r>
+        <w:t>matrix.load</w:t>
+      </w:r>
+      <w:proofErr w:type="spellEnd"/>
+      <w:r>
+        <w:t xml:space="preserve"> – načte matici ze vstupu ve formátu [1,1,1;2,2,2]</w:t>
       </w:r>
     </w:p>
     <w:p>
@@ -3623,8 +3858,13 @@
           <w:numId w:val="6"/>
         </w:numPr>
       </w:pPr>
-      <w:r>
-        <w:t>matrix.ref – úprava matice do ref</w:t>
+      <w:proofErr w:type="spellStart"/>
+      <w:r>
+        <w:t>matrix.mlp.left</w:t>
+      </w:r>
+      <w:proofErr w:type="spellEnd"/>
+      <w:r>
+        <w:t xml:space="preserve"> […] – vynásobení aktuální instance zadanou maticí zleva</w:t>
       </w:r>
     </w:p>
     <w:p>
@@ -3635,8 +3875,13 @@
           <w:numId w:val="6"/>
         </w:numPr>
       </w:pPr>
-      <w:r>
-        <w:t>matrix.rref – úprava matice do rref</w:t>
+      <w:proofErr w:type="spellStart"/>
+      <w:r>
+        <w:t>matrix.mlp.right</w:t>
+      </w:r>
+      <w:proofErr w:type="spellEnd"/>
+      <w:r>
+        <w:t xml:space="preserve"> […] – vynásobení aktuální instance zadanou maticí zprava</w:t>
       </w:r>
     </w:p>
     <w:p>
@@ -3647,8 +3892,16 @@
           <w:numId w:val="6"/>
         </w:numPr>
       </w:pPr>
-      <w:r>
-        <w:t>matrix.mlp.left […] – vynásobení aktuální instance zadanou maticí zleva</w:t>
+      <w:proofErr w:type="spellStart"/>
+      <w:r>
+        <w:t>matrix.add</w:t>
+      </w:r>
+      <w:proofErr w:type="spellEnd"/>
+      <w:r>
+        <w:t xml:space="preserve"> – přičtení matice</w:t>
+      </w:r>
+      <w:r>
+        <w:t xml:space="preserve"> k aktuální instanci</w:t>
       </w:r>
     </w:p>
     <w:p>
@@ -3659,8 +3912,16 @@
           <w:numId w:val="6"/>
         </w:numPr>
       </w:pPr>
-      <w:r>
-        <w:t>matrix.mlp.right […] – vynásobení aktuální instance zadanou maticí zprava</w:t>
+      <w:proofErr w:type="spellStart"/>
+      <w:r>
+        <w:t>matrix.sub</w:t>
+      </w:r>
+      <w:proofErr w:type="spellEnd"/>
+      <w:r>
+        <w:t xml:space="preserve"> – odečtení matice</w:t>
+      </w:r>
+      <w:r>
+        <w:t xml:space="preserve"> od aktuální instance</w:t>
       </w:r>
     </w:p>
     <w:p>
@@ -3671,11 +3932,13 @@
           <w:numId w:val="6"/>
         </w:numPr>
       </w:pPr>
-      <w:r>
-        <w:t>matrix.add – přičtení matice</w:t>
-      </w:r>
-      <w:r>
-        <w:t xml:space="preserve"> k aktuální instanci</w:t>
+      <w:proofErr w:type="spellStart"/>
+      <w:r>
+        <w:t>graph.new</w:t>
+      </w:r>
+      <w:proofErr w:type="spellEnd"/>
+      <w:r>
+        <w:t xml:space="preserve"> – nová instance grafu</w:t>
       </w:r>
     </w:p>
     <w:p>
@@ -3686,11 +3949,13 @@
           <w:numId w:val="6"/>
         </w:numPr>
       </w:pPr>
-      <w:r>
-        <w:t>matrix.sub – odečtení matice</w:t>
-      </w:r>
-      <w:r>
-        <w:t xml:space="preserve"> od aktuální instance</w:t>
+      <w:proofErr w:type="spellStart"/>
+      <w:r>
+        <w:t>graph.print</w:t>
+      </w:r>
+      <w:proofErr w:type="spellEnd"/>
+      <w:r>
+        <w:t xml:space="preserve"> – zobrazí aktuální instanci grafu</w:t>
       </w:r>
     </w:p>
     <w:p>
@@ -3701,8 +3966,32 @@
           <w:numId w:val="6"/>
         </w:numPr>
       </w:pPr>
-      <w:r>
-        <w:t>graph.new – nová instance grafu</w:t>
+      <w:proofErr w:type="spellStart"/>
+      <w:r>
+        <w:t>graph.import</w:t>
+      </w:r>
+      <w:proofErr w:type="spellEnd"/>
+      <w:r>
+        <w:t xml:space="preserve"> </w:t>
+      </w:r>
+      <w:proofErr w:type="spellStart"/>
+      <w:r>
+        <w:rPr>
+          <w:i/>
+          <w:iCs/>
+        </w:rPr>
+        <w:t>filename</w:t>
+      </w:r>
+      <w:proofErr w:type="spellEnd"/>
+      <w:r>
+        <w:rPr>
+          <w:i/>
+          <w:iCs/>
+        </w:rPr>
+        <w:t xml:space="preserve"> – </w:t>
+      </w:r>
+      <w:r>
+        <w:t>načtení grafu ze souboru</w:t>
       </w:r>
     </w:p>
     <w:p>
@@ -3713,8 +4002,32 @@
           <w:numId w:val="6"/>
         </w:numPr>
       </w:pPr>
-      <w:r>
-        <w:t>graph.print – zobrazí aktuální instanci grafu</w:t>
+      <w:proofErr w:type="spellStart"/>
+      <w:r>
+        <w:t>graph.export</w:t>
+      </w:r>
+      <w:proofErr w:type="spellEnd"/>
+      <w:r>
+        <w:t xml:space="preserve"> </w:t>
+      </w:r>
+      <w:proofErr w:type="spellStart"/>
+      <w:r>
+        <w:rPr>
+          <w:i/>
+          <w:iCs/>
+        </w:rPr>
+        <w:t>filename</w:t>
+      </w:r>
+      <w:proofErr w:type="spellEnd"/>
+      <w:r>
+        <w:rPr>
+          <w:i/>
+          <w:iCs/>
+        </w:rPr>
+        <w:t xml:space="preserve"> – </w:t>
+      </w:r>
+      <w:r>
+        <w:t>načtení grafu do souboru</w:t>
       </w:r>
     </w:p>
     <w:p>
@@ -3725,25 +4038,35 @@
           <w:numId w:val="6"/>
         </w:numPr>
       </w:pPr>
-      <w:r>
-        <w:t xml:space="preserve">graph.import </w:t>
-      </w:r>
-      <w:r>
-        <w:rPr>
-          <w:i/>
-          <w:iCs/>
-        </w:rPr>
-        <w:t>filename</w:t>
-      </w:r>
-      <w:r>
-        <w:rPr>
-          <w:i/>
-          <w:iCs/>
-        </w:rPr>
-        <w:t xml:space="preserve"> – </w:t>
-      </w:r>
-      <w:r>
-        <w:t>načtení grafu ze souboru</w:t>
+      <w:proofErr w:type="spellStart"/>
+      <w:r>
+        <w:t>graph.vertex.</w:t>
+      </w:r>
+      <w:r>
+        <w:t>set</w:t>
+      </w:r>
+      <w:proofErr w:type="spellEnd"/>
+      <w:r>
+        <w:t xml:space="preserve"> </w:t>
+      </w:r>
+      <w:proofErr w:type="spellStart"/>
+      <w:r>
+        <w:rPr>
+          <w:i/>
+          <w:iCs/>
+        </w:rPr>
+        <w:t>id;name</w:t>
+      </w:r>
+      <w:proofErr w:type="spellEnd"/>
+      <w:r>
+        <w:rPr>
+          <w:i/>
+          <w:iCs/>
+        </w:rPr>
+        <w:t xml:space="preserve"> –</w:t>
+      </w:r>
+      <w:r>
+        <w:t xml:space="preserve"> přidání vrcholu grafu</w:t>
       </w:r>
     </w:p>
     <w:p>
@@ -3754,25 +4077,23 @@
           <w:numId w:val="6"/>
         </w:numPr>
       </w:pPr>
-      <w:r>
-        <w:t xml:space="preserve">graph.export </w:t>
-      </w:r>
-      <w:r>
-        <w:rPr>
-          <w:i/>
-          <w:iCs/>
-        </w:rPr>
-        <w:t>filename</w:t>
-      </w:r>
-      <w:r>
-        <w:rPr>
-          <w:i/>
-          <w:iCs/>
-        </w:rPr>
-        <w:t xml:space="preserve"> – </w:t>
-      </w:r>
-      <w:r>
-        <w:t>načtení grafu do souboru</w:t>
+      <w:proofErr w:type="spellStart"/>
+      <w:r>
+        <w:t>graph.vertex.remove</w:t>
+      </w:r>
+      <w:proofErr w:type="spellEnd"/>
+      <w:r>
+        <w:t xml:space="preserve"> </w:t>
+      </w:r>
+      <w:r>
+        <w:rPr>
+          <w:i/>
+          <w:iCs/>
+        </w:rPr>
+        <w:t>id –</w:t>
+      </w:r>
+      <w:r>
+        <w:t xml:space="preserve"> odebrání vrcholu grafu</w:t>
       </w:r>
     </w:p>
     <w:p>
@@ -3783,12 +4104,14 @@
           <w:numId w:val="6"/>
         </w:numPr>
       </w:pPr>
-      <w:r>
-        <w:t>graph.vertex.</w:t>
+      <w:proofErr w:type="spellStart"/>
+      <w:r>
+        <w:t>graph.edge.</w:t>
       </w:r>
       <w:r>
         <w:t>set</w:t>
       </w:r>
+      <w:proofErr w:type="spellEnd"/>
       <w:r>
         <w:t xml:space="preserve"> </w:t>
       </w:r>
@@ -3797,10 +4120,17 @@
           <w:i/>
           <w:iCs/>
         </w:rPr>
-        <w:t>id;name –</w:t>
-      </w:r>
-      <w:r>
-        <w:t xml:space="preserve"> přidání vrcholu grafu</w:t>
+        <w:t>id1;id2;weight</w:t>
+      </w:r>
+      <w:r>
+        <w:rPr>
+          <w:i/>
+          <w:iCs/>
+        </w:rPr>
+        <w:t xml:space="preserve"> –</w:t>
+      </w:r>
+      <w:r>
+        <w:t xml:space="preserve"> přidání hrany</w:t>
       </w:r>
     </w:p>
     <w:p>
@@ -3811,18 +4141,36 @@
           <w:numId w:val="6"/>
         </w:numPr>
       </w:pPr>
-      <w:r>
-        <w:t xml:space="preserve">graph.vertex.remove </w:t>
-      </w:r>
-      <w:r>
-        <w:rPr>
-          <w:i/>
-          <w:iCs/>
-        </w:rPr>
-        <w:t>id –</w:t>
-      </w:r>
-      <w:r>
-        <w:t xml:space="preserve"> odebrání vrcholu grafu</w:t>
+      <w:proofErr w:type="spellStart"/>
+      <w:r>
+        <w:t>graph.edge.remove</w:t>
+      </w:r>
+      <w:proofErr w:type="spellEnd"/>
+      <w:r>
+        <w:t xml:space="preserve"> </w:t>
+      </w:r>
+      <w:r>
+        <w:rPr>
+          <w:i/>
+          <w:iCs/>
+        </w:rPr>
+        <w:t>id1;id2</w:t>
+      </w:r>
+      <w:r>
+        <w:rPr>
+          <w:i/>
+          <w:iCs/>
+        </w:rPr>
+        <w:t xml:space="preserve"> –</w:t>
+      </w:r>
+      <w:r>
+        <w:t xml:space="preserve"> </w:t>
+      </w:r>
+      <w:r>
+        <w:t>odebrání</w:t>
+      </w:r>
+      <w:r>
+        <w:t xml:space="preserve"> hrany</w:t>
       </w:r>
     </w:p>
     <w:p>
@@ -3833,12 +4181,14 @@
           <w:numId w:val="6"/>
         </w:numPr>
       </w:pPr>
-      <w:r>
-        <w:t>graph.edge.</w:t>
-      </w:r>
-      <w:r>
-        <w:t>set</w:t>
-      </w:r>
+      <w:proofErr w:type="spellStart"/>
+      <w:r>
+        <w:t>graph.</w:t>
+      </w:r>
+      <w:r>
+        <w:t>findroute</w:t>
+      </w:r>
+      <w:proofErr w:type="spellEnd"/>
       <w:r>
         <w:t xml:space="preserve"> </w:t>
       </w:r>
@@ -3847,17 +4197,20 @@
           <w:i/>
           <w:iCs/>
         </w:rPr>
-        <w:t>id1;id2;weight</w:t>
-      </w:r>
-      <w:r>
-        <w:rPr>
-          <w:i/>
-          <w:iCs/>
-        </w:rPr>
-        <w:t xml:space="preserve"> –</w:t>
-      </w:r>
-      <w:r>
-        <w:t xml:space="preserve"> přidání hrany</w:t>
+        <w:t>id1</w:t>
+      </w:r>
+      <w:r>
+        <w:rPr>
+          <w:i/>
+          <w:iCs/>
+        </w:rPr>
+        <w:t xml:space="preserve">;id2 </w:t>
+      </w:r>
+      <w:r>
+        <w:t xml:space="preserve">– </w:t>
+      </w:r>
+      <w:r>
+        <w:t>cesta se vzdálenostmi mezi dvěma vrcholy</w:t>
       </w:r>
     </w:p>
     <w:p>
@@ -3868,81 +4221,13 @@
           <w:numId w:val="6"/>
         </w:numPr>
       </w:pPr>
-      <w:r>
-        <w:t xml:space="preserve">graph.edge.remove </w:t>
-      </w:r>
-      <w:r>
-        <w:rPr>
-          <w:i/>
-          <w:iCs/>
-        </w:rPr>
-        <w:t>id1;id2</w:t>
-      </w:r>
-      <w:r>
-        <w:rPr>
-          <w:i/>
-          <w:iCs/>
-        </w:rPr>
-        <w:t xml:space="preserve"> –</w:t>
-      </w:r>
-      <w:r>
-        <w:t xml:space="preserve"> </w:t>
-      </w:r>
-      <w:r>
-        <w:t>odebrání</w:t>
-      </w:r>
-      <w:r>
-        <w:t xml:space="preserve"> hrany</w:t>
-      </w:r>
-    </w:p>
-    <w:p>
-      <w:pPr>
-        <w:pStyle w:val="Odstavecseseznamem"/>
-        <w:numPr>
-          <w:ilvl w:val="0"/>
-          <w:numId w:val="6"/>
-        </w:numPr>
-      </w:pPr>
-      <w:r>
-        <w:t>graph.</w:t>
-      </w:r>
-      <w:r>
-        <w:t>findroute</w:t>
-      </w:r>
-      <w:r>
-        <w:t xml:space="preserve"> </w:t>
-      </w:r>
-      <w:r>
-        <w:rPr>
-          <w:i/>
-          <w:iCs/>
-        </w:rPr>
-        <w:t>id1</w:t>
-      </w:r>
-      <w:r>
-        <w:rPr>
-          <w:i/>
-          <w:iCs/>
-        </w:rPr>
-        <w:t xml:space="preserve">;id2 </w:t>
-      </w:r>
-      <w:r>
-        <w:t xml:space="preserve">– </w:t>
-      </w:r>
-      <w:r>
-        <w:t>cesta se vzdálenostmi mezi dvěma vrcholy</w:t>
-      </w:r>
-    </w:p>
-    <w:p>
-      <w:pPr>
-        <w:pStyle w:val="Odstavecseseznamem"/>
-        <w:numPr>
-          <w:ilvl w:val="0"/>
-          <w:numId w:val="6"/>
-        </w:numPr>
-      </w:pPr>
-      <w:r>
-        <w:t>graph.minspntree – minimální kostra grafu</w:t>
+      <w:proofErr w:type="spellStart"/>
+      <w:r>
+        <w:t>graph.minspntree</w:t>
+      </w:r>
+      <w:proofErr w:type="spellEnd"/>
+      <w:r>
+        <w:t xml:space="preserve"> – minimální kostra grafu</w:t>
       </w:r>
     </w:p>
     <w:p>
@@ -4101,20 +4386,6 @@
                               <w:t>matrix.tr</w:t>
                             </w:r>
                           </w:p>
-                          <w:p>
-                            <w:pPr>
-                              <w:pStyle w:val="Bezmezer"/>
-                              <w:rPr>
-                                <w:color w:val="FFFFFF" w:themeColor="background1"/>
-                              </w:rPr>
-                            </w:pPr>
-                            <w:r>
-                              <w:rPr>
-                                <w:color w:val="FFFFFF" w:themeColor="background1"/>
-                              </w:rPr>
-                              <w:t>matrix.rref</w:t>
-                            </w:r>
-                          </w:p>
                         </w:txbxContent>
                       </wps:txbx>
                       <wps:bodyPr rot="0" vert="horz" wrap="square" lIns="91440" tIns="45720" rIns="91440" bIns="45720" anchor="t" anchorCtr="0">
@@ -4227,20 +4498,6 @@
                           <w:color w:val="FFFFFF" w:themeColor="background1"/>
                         </w:rPr>
                         <w:t>matrix.tr</w:t>
-                      </w:r>
-                    </w:p>
-                    <w:p>
-                      <w:pPr>
-                        <w:pStyle w:val="Bezmezer"/>
-                        <w:rPr>
-                          <w:color w:val="FFFFFF" w:themeColor="background1"/>
-                        </w:rPr>
-                      </w:pPr>
-                      <w:r>
-                        <w:rPr>
-                          <w:color w:val="FFFFFF" w:themeColor="background1"/>
-                        </w:rPr>
-                        <w:t>matrix.rref</w:t>
                       </w:r>
                     </w:p>
                   </w:txbxContent>
@@ -4314,6 +4571,7 @@
                                 <w:lang w:val="en-US"/>
                               </w:rPr>
                             </w:pPr>
+                            <w:proofErr w:type="spellStart"/>
                             <w:r>
                               <w:rPr>
                                 <w:color w:val="FFFFFF" w:themeColor="background1"/>
@@ -4321,6 +4579,7 @@
                               </w:rPr>
                               <w:t>graph.new</w:t>
                             </w:r>
+                            <w:proofErr w:type="spellEnd"/>
                           </w:p>
                           <w:p>
                             <w:pPr>
@@ -4330,6 +4589,7 @@
                                 <w:lang w:val="en-US"/>
                               </w:rPr>
                             </w:pPr>
+                            <w:proofErr w:type="spellStart"/>
                             <w:r>
                               <w:rPr>
                                 <w:color w:val="FFFFFF" w:themeColor="background1"/>
@@ -4344,6 +4604,7 @@
                               </w:rPr>
                               <w:t>set</w:t>
                             </w:r>
+                            <w:proofErr w:type="spellEnd"/>
                             <w:r>
                               <w:rPr>
                                 <w:color w:val="FFFFFF" w:themeColor="background1"/>
@@ -4366,6 +4627,7 @@
                                 <w:color w:val="FFFFFF" w:themeColor="background1"/>
                               </w:rPr>
                             </w:pPr>
+                            <w:proofErr w:type="spellStart"/>
                             <w:r>
                               <w:rPr>
                                 <w:color w:val="FFFFFF" w:themeColor="background1"/>
@@ -4380,6 +4642,7 @@
                               </w:rPr>
                               <w:t>set</w:t>
                             </w:r>
+                            <w:proofErr w:type="spellEnd"/>
                             <w:r>
                               <w:rPr>
                                 <w:color w:val="FFFFFF" w:themeColor="background1"/>
@@ -4401,12 +4664,14 @@
                               </w:rPr>
                               <w:t>;Pl</w:t>
                             </w:r>
+                            <w:proofErr w:type="spellStart"/>
                             <w:r>
                               <w:rPr>
                                 <w:color w:val="FFFFFF" w:themeColor="background1"/>
                               </w:rPr>
                               <w:t>zeň</w:t>
                             </w:r>
+                            <w:proofErr w:type="spellEnd"/>
                           </w:p>
                           <w:p>
                             <w:pPr>
@@ -4416,6 +4681,7 @@
                                 <w:lang w:val="en-US"/>
                               </w:rPr>
                             </w:pPr>
+                            <w:proofErr w:type="spellStart"/>
                             <w:r>
                               <w:rPr>
                                 <w:color w:val="FFFFFF" w:themeColor="background1"/>
@@ -4430,6 +4696,7 @@
                               </w:rPr>
                               <w:t>set</w:t>
                             </w:r>
+                            <w:proofErr w:type="spellEnd"/>
                             <w:r>
                               <w:rPr>
                                 <w:color w:val="FFFFFF" w:themeColor="background1"/>
@@ -4451,6 +4718,7 @@
                               </w:rPr>
                               <w:t xml:space="preserve">;”Kostelec </w:t>
                             </w:r>
+                            <w:proofErr w:type="spellStart"/>
                             <w:r>
                               <w:rPr>
                                 <w:color w:val="FFFFFF" w:themeColor="background1"/>
@@ -4463,7 +4731,39 @@
                                 <w:color w:val="FFFFFF" w:themeColor="background1"/>
                                 <w:lang w:val="en-US"/>
                               </w:rPr>
-                              <w:t>d Černými Les</w:t>
+                              <w:t>d</w:t>
+                            </w:r>
+                            <w:proofErr w:type="spellEnd"/>
+                            <w:r>
+                              <w:rPr>
+                                <w:color w:val="FFFFFF" w:themeColor="background1"/>
+                                <w:lang w:val="en-US"/>
+                              </w:rPr>
+                              <w:t xml:space="preserve"> </w:t>
+                            </w:r>
+                            <w:proofErr w:type="spellStart"/>
+                            <w:r>
+                              <w:rPr>
+                                <w:color w:val="FFFFFF" w:themeColor="background1"/>
+                                <w:lang w:val="en-US"/>
+                              </w:rPr>
+                              <w:t>Černými</w:t>
+                            </w:r>
+                            <w:proofErr w:type="spellEnd"/>
+                            <w:r>
+                              <w:rPr>
+                                <w:color w:val="FFFFFF" w:themeColor="background1"/>
+                                <w:lang w:val="en-US"/>
+                              </w:rPr>
+                              <w:t xml:space="preserve"> </w:t>
+                            </w:r>
+                            <w:proofErr w:type="spellStart"/>
+                            <w:r>
+                              <w:rPr>
+                                <w:color w:val="FFFFFF" w:themeColor="background1"/>
+                                <w:lang w:val="en-US"/>
+                              </w:rPr>
+                              <w:t>Les</w:t>
                             </w:r>
                             <w:r>
                               <w:rPr>
@@ -4472,6 +4772,7 @@
                               </w:rPr>
                               <w:t>y</w:t>
                             </w:r>
+                            <w:proofErr w:type="spellEnd"/>
                             <w:r>
                               <w:rPr>
                                 <w:color w:val="FFFFFF" w:themeColor="background1"/>
@@ -4488,6 +4789,7 @@
                                 <w:lang w:val="en-US"/>
                               </w:rPr>
                             </w:pPr>
+                            <w:proofErr w:type="spellStart"/>
                             <w:r>
                               <w:rPr>
                                 <w:color w:val="FFFFFF" w:themeColor="background1"/>
@@ -4502,6 +4804,7 @@
                               </w:rPr>
                               <w:t>set</w:t>
                             </w:r>
+                            <w:proofErr w:type="spellEnd"/>
                             <w:r>
                               <w:rPr>
                                 <w:color w:val="FFFFFF" w:themeColor="background1"/>
@@ -4546,6 +4849,7 @@
                                 <w:lang w:val="en-US"/>
                               </w:rPr>
                             </w:pPr>
+                            <w:proofErr w:type="spellStart"/>
                             <w:r>
                               <w:rPr>
                                 <w:color w:val="FFFFFF" w:themeColor="background1"/>
@@ -4560,6 +4864,7 @@
                               </w:rPr>
                               <w:t>remove</w:t>
                             </w:r>
+                            <w:proofErr w:type="spellEnd"/>
                             <w:r>
                               <w:rPr>
                                 <w:color w:val="FFFFFF" w:themeColor="background1"/>
@@ -4583,6 +4888,7 @@
                                 <w:lang w:val="en-US"/>
                               </w:rPr>
                             </w:pPr>
+                            <w:proofErr w:type="spellStart"/>
                             <w:r>
                               <w:rPr>
                                 <w:color w:val="FFFFFF" w:themeColor="background1"/>
@@ -4597,6 +4903,7 @@
                               </w:rPr>
                               <w:t>set</w:t>
                             </w:r>
+                            <w:proofErr w:type="spellEnd"/>
                             <w:r>
                               <w:rPr>
                                 <w:color w:val="FFFFFF" w:themeColor="background1"/>
@@ -4613,6 +4920,7 @@
                                 <w:lang w:val="en-US"/>
                               </w:rPr>
                             </w:pPr>
+                            <w:proofErr w:type="spellStart"/>
                             <w:r>
                               <w:rPr>
                                 <w:color w:val="FFFFFF" w:themeColor="background1"/>
@@ -4627,6 +4935,7 @@
                               </w:rPr>
                               <w:t>set</w:t>
                             </w:r>
+                            <w:proofErr w:type="spellEnd"/>
                             <w:r>
                               <w:rPr>
                                 <w:color w:val="FFFFFF" w:themeColor="background1"/>
@@ -4664,12 +4973,21 @@
                                 <w:lang w:val="en-US"/>
                               </w:rPr>
                             </w:pPr>
+                            <w:proofErr w:type="spellStart"/>
                             <w:r>
                               <w:rPr>
                                 <w:color w:val="FFFFFF" w:themeColor="background1"/>
                                 <w:lang w:val="en-US"/>
                               </w:rPr>
-                              <w:t>graph.edge.remove 1;3</w:t>
+                              <w:t>graph.edge.remove</w:t>
+                            </w:r>
+                            <w:proofErr w:type="spellEnd"/>
+                            <w:r>
+                              <w:rPr>
+                                <w:color w:val="FFFFFF" w:themeColor="background1"/>
+                                <w:lang w:val="en-US"/>
+                              </w:rPr>
+                              <w:t xml:space="preserve"> 1;3</w:t>
                             </w:r>
                           </w:p>
                           <w:p>
@@ -4680,6 +4998,7 @@
                                 <w:lang w:val="en-US"/>
                               </w:rPr>
                             </w:pPr>
+                            <w:proofErr w:type="spellStart"/>
                             <w:r>
                               <w:rPr>
                                 <w:color w:val="FFFFFF" w:themeColor="background1"/>
@@ -4694,6 +5013,7 @@
                               </w:rPr>
                               <w:t>set</w:t>
                             </w:r>
+                            <w:proofErr w:type="spellEnd"/>
                             <w:r>
                               <w:rPr>
                                 <w:color w:val="FFFFFF" w:themeColor="background1"/>
@@ -4710,6 +5030,7 @@
                                 <w:lang w:val="en-US"/>
                               </w:rPr>
                             </w:pPr>
+                            <w:proofErr w:type="spellStart"/>
                             <w:r>
                               <w:rPr>
                                 <w:color w:val="FFFFFF" w:themeColor="background1"/>
@@ -4717,6 +5038,7 @@
                               </w:rPr>
                               <w:t>graph.print</w:t>
                             </w:r>
+                            <w:proofErr w:type="spellEnd"/>
                           </w:p>
                         </w:txbxContent>
                       </wps:txbx>
@@ -4742,6 +5064,7 @@
                           <w:lang w:val="en-US"/>
                         </w:rPr>
                       </w:pPr>
+                      <w:proofErr w:type="spellStart"/>
                       <w:r>
                         <w:rPr>
                           <w:color w:val="FFFFFF" w:themeColor="background1"/>
@@ -4749,6 +5072,7 @@
                         </w:rPr>
                         <w:t>graph.new</w:t>
                       </w:r>
+                      <w:proofErr w:type="spellEnd"/>
                     </w:p>
                     <w:p>
                       <w:pPr>
@@ -4758,6 +5082,7 @@
                           <w:lang w:val="en-US"/>
                         </w:rPr>
                       </w:pPr>
+                      <w:proofErr w:type="spellStart"/>
                       <w:r>
                         <w:rPr>
                           <w:color w:val="FFFFFF" w:themeColor="background1"/>
@@ -4772,6 +5097,7 @@
                         </w:rPr>
                         <w:t>set</w:t>
                       </w:r>
+                      <w:proofErr w:type="spellEnd"/>
                       <w:r>
                         <w:rPr>
                           <w:color w:val="FFFFFF" w:themeColor="background1"/>
@@ -4794,6 +5120,7 @@
                           <w:color w:val="FFFFFF" w:themeColor="background1"/>
                         </w:rPr>
                       </w:pPr>
+                      <w:proofErr w:type="spellStart"/>
                       <w:r>
                         <w:rPr>
                           <w:color w:val="FFFFFF" w:themeColor="background1"/>
@@ -4808,6 +5135,7 @@
                         </w:rPr>
                         <w:t>set</w:t>
                       </w:r>
+                      <w:proofErr w:type="spellEnd"/>
                       <w:r>
                         <w:rPr>
                           <w:color w:val="FFFFFF" w:themeColor="background1"/>
@@ -4829,12 +5157,14 @@
                         </w:rPr>
                         <w:t>;Pl</w:t>
                       </w:r>
+                      <w:proofErr w:type="spellStart"/>
                       <w:r>
                         <w:rPr>
                           <w:color w:val="FFFFFF" w:themeColor="background1"/>
                         </w:rPr>
                         <w:t>zeň</w:t>
                       </w:r>
+                      <w:proofErr w:type="spellEnd"/>
                     </w:p>
                     <w:p>
                       <w:pPr>
@@ -4844,6 +5174,7 @@
                           <w:lang w:val="en-US"/>
                         </w:rPr>
                       </w:pPr>
+                      <w:proofErr w:type="spellStart"/>
                       <w:r>
                         <w:rPr>
                           <w:color w:val="FFFFFF" w:themeColor="background1"/>
@@ -4858,6 +5189,7 @@
                         </w:rPr>
                         <w:t>set</w:t>
                       </w:r>
+                      <w:proofErr w:type="spellEnd"/>
                       <w:r>
                         <w:rPr>
                           <w:color w:val="FFFFFF" w:themeColor="background1"/>
@@ -4879,6 +5211,7 @@
                         </w:rPr>
                         <w:t xml:space="preserve">;”Kostelec </w:t>
                       </w:r>
+                      <w:proofErr w:type="spellStart"/>
                       <w:r>
                         <w:rPr>
                           <w:color w:val="FFFFFF" w:themeColor="background1"/>
@@ -4891,7 +5224,39 @@
                           <w:color w:val="FFFFFF" w:themeColor="background1"/>
                           <w:lang w:val="en-US"/>
                         </w:rPr>
-                        <w:t>d Černými Les</w:t>
+                        <w:t>d</w:t>
+                      </w:r>
+                      <w:proofErr w:type="spellEnd"/>
+                      <w:r>
+                        <w:rPr>
+                          <w:color w:val="FFFFFF" w:themeColor="background1"/>
+                          <w:lang w:val="en-US"/>
+                        </w:rPr>
+                        <w:t xml:space="preserve"> </w:t>
+                      </w:r>
+                      <w:proofErr w:type="spellStart"/>
+                      <w:r>
+                        <w:rPr>
+                          <w:color w:val="FFFFFF" w:themeColor="background1"/>
+                          <w:lang w:val="en-US"/>
+                        </w:rPr>
+                        <w:t>Černými</w:t>
+                      </w:r>
+                      <w:proofErr w:type="spellEnd"/>
+                      <w:r>
+                        <w:rPr>
+                          <w:color w:val="FFFFFF" w:themeColor="background1"/>
+                          <w:lang w:val="en-US"/>
+                        </w:rPr>
+                        <w:t xml:space="preserve"> </w:t>
+                      </w:r>
+                      <w:proofErr w:type="spellStart"/>
+                      <w:r>
+                        <w:rPr>
+                          <w:color w:val="FFFFFF" w:themeColor="background1"/>
+                          <w:lang w:val="en-US"/>
+                        </w:rPr>
+                        <w:t>Les</w:t>
                       </w:r>
                       <w:r>
                         <w:rPr>
@@ -4900,6 +5265,7 @@
                         </w:rPr>
                         <w:t>y</w:t>
                       </w:r>
+                      <w:proofErr w:type="spellEnd"/>
                       <w:r>
                         <w:rPr>
                           <w:color w:val="FFFFFF" w:themeColor="background1"/>
@@ -4916,6 +5282,7 @@
                           <w:lang w:val="en-US"/>
                         </w:rPr>
                       </w:pPr>
+                      <w:proofErr w:type="spellStart"/>
                       <w:r>
                         <w:rPr>
                           <w:color w:val="FFFFFF" w:themeColor="background1"/>
@@ -4930,6 +5297,7 @@
                         </w:rPr>
                         <w:t>set</w:t>
                       </w:r>
+                      <w:proofErr w:type="spellEnd"/>
                       <w:r>
                         <w:rPr>
                           <w:color w:val="FFFFFF" w:themeColor="background1"/>
@@ -4974,6 +5342,7 @@
                           <w:lang w:val="en-US"/>
                         </w:rPr>
                       </w:pPr>
+                      <w:proofErr w:type="spellStart"/>
                       <w:r>
                         <w:rPr>
                           <w:color w:val="FFFFFF" w:themeColor="background1"/>
@@ -4988,6 +5357,7 @@
                         </w:rPr>
                         <w:t>remove</w:t>
                       </w:r>
+                      <w:proofErr w:type="spellEnd"/>
                       <w:r>
                         <w:rPr>
                           <w:color w:val="FFFFFF" w:themeColor="background1"/>
@@ -5011,6 +5381,7 @@
                           <w:lang w:val="en-US"/>
                         </w:rPr>
                       </w:pPr>
+                      <w:proofErr w:type="spellStart"/>
                       <w:r>
                         <w:rPr>
                           <w:color w:val="FFFFFF" w:themeColor="background1"/>
@@ -5025,6 +5396,7 @@
                         </w:rPr>
                         <w:t>set</w:t>
                       </w:r>
+                      <w:proofErr w:type="spellEnd"/>
                       <w:r>
                         <w:rPr>
                           <w:color w:val="FFFFFF" w:themeColor="background1"/>
@@ -5041,6 +5413,7 @@
                           <w:lang w:val="en-US"/>
                         </w:rPr>
                       </w:pPr>
+                      <w:proofErr w:type="spellStart"/>
                       <w:r>
                         <w:rPr>
                           <w:color w:val="FFFFFF" w:themeColor="background1"/>
@@ -5055,6 +5428,7 @@
                         </w:rPr>
                         <w:t>set</w:t>
                       </w:r>
+                      <w:proofErr w:type="spellEnd"/>
                       <w:r>
                         <w:rPr>
                           <w:color w:val="FFFFFF" w:themeColor="background1"/>
@@ -5092,12 +5466,21 @@
                           <w:lang w:val="en-US"/>
                         </w:rPr>
                       </w:pPr>
+                      <w:proofErr w:type="spellStart"/>
                       <w:r>
                         <w:rPr>
                           <w:color w:val="FFFFFF" w:themeColor="background1"/>
                           <w:lang w:val="en-US"/>
                         </w:rPr>
-                        <w:t>graph.edge.remove 1;3</w:t>
+                        <w:t>graph.edge.remove</w:t>
+                      </w:r>
+                      <w:proofErr w:type="spellEnd"/>
+                      <w:r>
+                        <w:rPr>
+                          <w:color w:val="FFFFFF" w:themeColor="background1"/>
+                          <w:lang w:val="en-US"/>
+                        </w:rPr>
+                        <w:t xml:space="preserve"> 1;3</w:t>
                       </w:r>
                     </w:p>
                     <w:p>
@@ -5108,6 +5491,7 @@
                           <w:lang w:val="en-US"/>
                         </w:rPr>
                       </w:pPr>
+                      <w:proofErr w:type="spellStart"/>
                       <w:r>
                         <w:rPr>
                           <w:color w:val="FFFFFF" w:themeColor="background1"/>
@@ -5122,6 +5506,7 @@
                         </w:rPr>
                         <w:t>set</w:t>
                       </w:r>
+                      <w:proofErr w:type="spellEnd"/>
                       <w:r>
                         <w:rPr>
                           <w:color w:val="FFFFFF" w:themeColor="background1"/>
@@ -5138,6 +5523,7 @@
                           <w:lang w:val="en-US"/>
                         </w:rPr>
                       </w:pPr>
+                      <w:proofErr w:type="spellStart"/>
                       <w:r>
                         <w:rPr>
                           <w:color w:val="FFFFFF" w:themeColor="background1"/>
@@ -5145,6 +5531,7 @@
                         </w:rPr>
                         <w:t>graph.print</w:t>
                       </w:r>
+                      <w:proofErr w:type="spellEnd"/>
                     </w:p>
                   </w:txbxContent>
                 </v:textbox>
@@ -5217,6 +5604,7 @@
                                 <w:lang w:val="en-US"/>
                               </w:rPr>
                             </w:pPr>
+                            <w:proofErr w:type="spellStart"/>
                             <w:r>
                               <w:rPr>
                                 <w:color w:val="FFFFFF" w:themeColor="background1"/>
@@ -5224,6 +5612,7 @@
                               </w:rPr>
                               <w:t>graph.new</w:t>
                             </w:r>
+                            <w:proofErr w:type="spellEnd"/>
                           </w:p>
                           <w:p>
                             <w:pPr>
@@ -5233,6 +5622,7 @@
                                 <w:lang w:val="en-US"/>
                               </w:rPr>
                             </w:pPr>
+                            <w:proofErr w:type="spellStart"/>
                             <w:r>
                               <w:rPr>
                                 <w:color w:val="FFFFFF" w:themeColor="background1"/>
@@ -5247,6 +5637,7 @@
                               </w:rPr>
                               <w:t>import</w:t>
                             </w:r>
+                            <w:proofErr w:type="spellEnd"/>
                             <w:r>
                               <w:rPr>
                                 <w:color w:val="FFFFFF" w:themeColor="background1"/>
@@ -5272,6 +5663,7 @@
                             </w:pPr>
                             <w:bookmarkStart w:id="0" w:name="OLE_LINK1"/>
                             <w:bookmarkStart w:id="1" w:name="OLE_LINK2"/>
+                            <w:proofErr w:type="spellStart"/>
                             <w:r>
                               <w:rPr>
                                 <w:color w:val="FFFFFF" w:themeColor="background1"/>
@@ -5286,6 +5678,7 @@
                               </w:rPr>
                               <w:t>findroute</w:t>
                             </w:r>
+                            <w:proofErr w:type="spellEnd"/>
                             <w:r>
                               <w:rPr>
                                 <w:color w:val="FFFFFF" w:themeColor="background1"/>
@@ -5311,12 +5704,21 @@
                                 <w:lang w:val="en-US"/>
                               </w:rPr>
                             </w:pPr>
+                            <w:proofErr w:type="spellStart"/>
                             <w:r>
                               <w:rPr>
                                 <w:color w:val="FFFFFF" w:themeColor="background1"/>
                                 <w:lang w:val="en-US"/>
                               </w:rPr>
-                              <w:t>graph.findroute K;Z</w:t>
+                              <w:t>graph.findroute</w:t>
+                            </w:r>
+                            <w:proofErr w:type="spellEnd"/>
+                            <w:r>
+                              <w:rPr>
+                                <w:color w:val="FFFFFF" w:themeColor="background1"/>
+                                <w:lang w:val="en-US"/>
+                              </w:rPr>
+                              <w:t xml:space="preserve"> K;Z</w:t>
                             </w:r>
                           </w:p>
                           <w:p>
@@ -5327,6 +5729,7 @@
                                 <w:lang w:val="en-US"/>
                               </w:rPr>
                             </w:pPr>
+                            <w:proofErr w:type="spellStart"/>
                             <w:r>
                               <w:rPr>
                                 <w:color w:val="FFFFFF" w:themeColor="background1"/>
@@ -5334,6 +5737,7 @@
                               </w:rPr>
                               <w:t>graph.minspntree</w:t>
                             </w:r>
+                            <w:proofErr w:type="spellEnd"/>
                           </w:p>
                           <w:p>
                             <w:pPr>
@@ -5343,6 +5747,7 @@
                                 <w:lang w:val="en-US"/>
                               </w:rPr>
                             </w:pPr>
+                            <w:proofErr w:type="spellStart"/>
                             <w:r>
                               <w:rPr>
                                 <w:color w:val="FFFFFF" w:themeColor="background1"/>
@@ -5350,6 +5755,7 @@
                               </w:rPr>
                               <w:t>graph.export</w:t>
                             </w:r>
+                            <w:proofErr w:type="spellEnd"/>
                             <w:r>
                               <w:rPr>
                                 <w:color w:val="FFFFFF" w:themeColor="background1"/>
@@ -5382,6 +5788,7 @@
                           <w:lang w:val="en-US"/>
                         </w:rPr>
                       </w:pPr>
+                      <w:proofErr w:type="spellStart"/>
                       <w:r>
                         <w:rPr>
                           <w:color w:val="FFFFFF" w:themeColor="background1"/>
@@ -5389,6 +5796,7 @@
                         </w:rPr>
                         <w:t>graph.new</w:t>
                       </w:r>
+                      <w:proofErr w:type="spellEnd"/>
                     </w:p>
                     <w:p>
                       <w:pPr>
@@ -5398,6 +5806,7 @@
                           <w:lang w:val="en-US"/>
                         </w:rPr>
                       </w:pPr>
+                      <w:proofErr w:type="spellStart"/>
                       <w:r>
                         <w:rPr>
                           <w:color w:val="FFFFFF" w:themeColor="background1"/>
@@ -5412,6 +5821,7 @@
                         </w:rPr>
                         <w:t>import</w:t>
                       </w:r>
+                      <w:proofErr w:type="spellEnd"/>
                       <w:r>
                         <w:rPr>
                           <w:color w:val="FFFFFF" w:themeColor="background1"/>
@@ -5437,6 +5847,7 @@
                       </w:pPr>
                       <w:bookmarkStart w:id="2" w:name="OLE_LINK1"/>
                       <w:bookmarkStart w:id="3" w:name="OLE_LINK2"/>
+                      <w:proofErr w:type="spellStart"/>
                       <w:r>
                         <w:rPr>
                           <w:color w:val="FFFFFF" w:themeColor="background1"/>
@@ -5451,6 +5862,7 @@
                         </w:rPr>
                         <w:t>findroute</w:t>
                       </w:r>
+                      <w:proofErr w:type="spellEnd"/>
                       <w:r>
                         <w:rPr>
                           <w:color w:val="FFFFFF" w:themeColor="background1"/>
@@ -5476,12 +5888,21 @@
                           <w:lang w:val="en-US"/>
                         </w:rPr>
                       </w:pPr>
+                      <w:proofErr w:type="spellStart"/>
                       <w:r>
                         <w:rPr>
                           <w:color w:val="FFFFFF" w:themeColor="background1"/>
                           <w:lang w:val="en-US"/>
                         </w:rPr>
-                        <w:t>graph.findroute K;Z</w:t>
+                        <w:t>graph.findroute</w:t>
+                      </w:r>
+                      <w:proofErr w:type="spellEnd"/>
+                      <w:r>
+                        <w:rPr>
+                          <w:color w:val="FFFFFF" w:themeColor="background1"/>
+                          <w:lang w:val="en-US"/>
+                        </w:rPr>
+                        <w:t xml:space="preserve"> K;Z</w:t>
                       </w:r>
                     </w:p>
                     <w:p>
@@ -5492,6 +5913,7 @@
                           <w:lang w:val="en-US"/>
                         </w:rPr>
                       </w:pPr>
+                      <w:proofErr w:type="spellStart"/>
                       <w:r>
                         <w:rPr>
                           <w:color w:val="FFFFFF" w:themeColor="background1"/>
@@ -5499,6 +5921,7 @@
                         </w:rPr>
                         <w:t>graph.minspntree</w:t>
                       </w:r>
+                      <w:proofErr w:type="spellEnd"/>
                     </w:p>
                     <w:p>
                       <w:pPr>
@@ -5508,6 +5931,7 @@
                           <w:lang w:val="en-US"/>
                         </w:rPr>
                       </w:pPr>
+                      <w:proofErr w:type="spellStart"/>
                       <w:r>
                         <w:rPr>
                           <w:color w:val="FFFFFF" w:themeColor="background1"/>
@@ -5515,6 +5939,7 @@
                         </w:rPr>
                         <w:t>graph.export</w:t>
                       </w:r>
+                      <w:proofErr w:type="spellEnd"/>
                       <w:r>
                         <w:rPr>
                           <w:color w:val="FFFFFF" w:themeColor="background1"/>

</xml_diff>